<commit_message>
Correção descrição dos casos de uso
</commit_message>
<xml_diff>
--- a/Relatorio/Relatorio_WhatToDo_V0_3_2.docx
+++ b/Relatorio/Relatorio_WhatToDo_V0_3_2.docx
@@ -9582,14 +9582,6 @@
               <w:pStyle w:val="NormalText"/>
               <w:ind w:firstLine="0"/>
             </w:pPr>
-            <w:r>
-              <w:t xml:space="preserve">Login válido no </w:t>
-            </w:r>
-            <w:proofErr w:type="spellStart"/>
-            <w:r>
-              <w:t>Facebook</w:t>
-            </w:r>
-            <w:proofErr w:type="spellEnd"/>
           </w:p>
         </w:tc>
       </w:tr>
@@ -9703,10 +9695,7 @@
               <w:t>O sistema recolhe as informações da rede social sobre o ator e preenche os campos com a informação recolhida.</w:t>
             </w:r>
             <w:r>
-              <w:t xml:space="preserve"> A rede social dá permissã</w:t>
-            </w:r>
-            <w:r>
-              <w:t>o;</w:t>
+              <w:t xml:space="preserve"> </w:t>
             </w:r>
           </w:p>
           <w:p>
@@ -9937,9 +9926,137 @@
               <w:pStyle w:val="NormalText"/>
               <w:ind w:firstLine="0"/>
             </w:pPr>
+          </w:p>
+        </w:tc>
+      </w:tr>
+      <w:tr>
+        <w:trPr>
+          <w:trHeight w:val="647"/>
+        </w:trPr>
+        <w:tc>
+          <w:tcPr>
+            <w:tcW w:w="2330" w:type="dxa"/>
+          </w:tcPr>
+          <w:p>
+            <w:pPr>
+              <w:pStyle w:val="NormalText"/>
+              <w:ind w:firstLine="0"/>
+            </w:pPr>
+            <w:r>
+              <w:t>Casos de Teste</w:t>
+            </w:r>
+          </w:p>
+        </w:tc>
+        <w:tc>
+          <w:tcPr>
+            <w:tcW w:w="6225" w:type="dxa"/>
+          </w:tcPr>
+          <w:p>
+            <w:pPr>
+              <w:pStyle w:val="NormalText"/>
+              <w:numPr>
+                <w:ilvl w:val="0"/>
+                <w:numId w:val="6"/>
+              </w:numPr>
+            </w:pPr>
+            <w:r>
+              <w:t>Testar a criação através das diferentes redes sociais.</w:t>
+            </w:r>
+            <w:r>
+              <w:t xml:space="preserve"> </w:t>
+            </w:r>
+            <w:r>
+              <w:t>Validar se a rede social devolve permissão positi</w:t>
+            </w:r>
+            <w:r>
+              <w:t>va;</w:t>
+            </w:r>
+          </w:p>
+          <w:p>
+            <w:pPr>
+              <w:pStyle w:val="NormalText"/>
+              <w:numPr>
+                <w:ilvl w:val="0"/>
+                <w:numId w:val="6"/>
+              </w:numPr>
+            </w:pPr>
+            <w:r>
+              <w:t>Verificar se os utilizadores ficam registados</w:t>
+            </w:r>
+            <w:r>
+              <w:t>.</w:t>
+            </w:r>
+            <w:r>
+              <w:t xml:space="preserve"> </w:t>
+            </w:r>
+            <w:r>
+              <w:t>Ao efetuar o registado</w:t>
+            </w:r>
+            <w:r>
+              <w:t>,</w:t>
+            </w:r>
+            <w:r>
+              <w:t xml:space="preserve"> o sistema faz um pedido ao </w:t>
+            </w:r>
+            <w:proofErr w:type="spellStart"/>
+            <w:r>
+              <w:rPr>
+                <w:i/>
+              </w:rPr>
+              <w:t>webService</w:t>
+            </w:r>
+            <w:proofErr w:type="spellEnd"/>
+            <w:r>
+              <w:t xml:space="preserve"> </w:t>
+            </w:r>
+            <w:r>
+              <w:t xml:space="preserve">para validar se o utilizador foi registado e este devolve um valor </w:t>
+            </w:r>
+            <w:r>
+              <w:lastRenderedPageBreak/>
+              <w:t xml:space="preserve">do tipo </w:t>
+            </w:r>
+            <w:proofErr w:type="spellStart"/>
+            <w:r>
+              <w:t>boolean</w:t>
+            </w:r>
+            <w:proofErr w:type="spellEnd"/>
+            <w:r>
+              <w:t xml:space="preserve"> para confirmar o registo com sucesso ou nã</w:t>
+            </w:r>
+            <w:r>
+              <w:t>o;</w:t>
+            </w:r>
+          </w:p>
+          <w:p>
+            <w:pPr>
+              <w:pStyle w:val="NormalText"/>
+              <w:numPr>
+                <w:ilvl w:val="0"/>
+                <w:numId w:val="6"/>
+              </w:numPr>
+            </w:pPr>
+            <w:r>
+              <w:t>Verificar se o não preenchimento ou preenchimento incorreto dos campos obrigatórios</w:t>
+            </w:r>
+            <w:r>
+              <w:t xml:space="preserve"> </w:t>
+            </w:r>
+            <w:r>
+              <w:t>(</w:t>
+            </w:r>
+            <w:r>
+              <w:rPr>
+                <w:highlight w:val="red"/>
+              </w:rPr>
+              <w:t xml:space="preserve">definir os </w:t>
+            </w:r>
             <w:commentRangeStart w:id="38"/>
             <w:r>
-              <w:t>Enviar email a confirmar o registo.</w:t>
+              <w:rPr>
+                <w:highlight w:val="red"/>
+              </w:rPr>
+              <w:t>campos</w:t>
             </w:r>
             <w:commentRangeEnd w:id="38"/>
             <w:r>
@@ -9949,147 +10066,6 @@
                 <w:lang w:val="en-GB"/>
               </w:rPr>
               <w:commentReference w:id="38"/>
-            </w:r>
-          </w:p>
-        </w:tc>
-      </w:tr>
-      <w:tr>
-        <w:trPr>
-          <w:trHeight w:val="647"/>
-        </w:trPr>
-        <w:tc>
-          <w:tcPr>
-            <w:tcW w:w="2330" w:type="dxa"/>
-          </w:tcPr>
-          <w:p>
-            <w:pPr>
-              <w:pStyle w:val="NormalText"/>
-              <w:ind w:firstLine="0"/>
-            </w:pPr>
-            <w:r>
-              <w:t>Casos de Teste</w:t>
-            </w:r>
-          </w:p>
-        </w:tc>
-        <w:tc>
-          <w:tcPr>
-            <w:tcW w:w="6225" w:type="dxa"/>
-          </w:tcPr>
-          <w:p>
-            <w:pPr>
-              <w:pStyle w:val="NormalText"/>
-              <w:numPr>
-                <w:ilvl w:val="0"/>
-                <w:numId w:val="6"/>
-              </w:numPr>
-            </w:pPr>
-            <w:r>
-              <w:t>Testar a criação através das diferentes redes sociais.</w:t>
-            </w:r>
-            <w:r>
-              <w:t xml:space="preserve"> </w:t>
-            </w:r>
-            <w:r>
-              <w:t>Validar se a rede social devolve permissão positi</w:t>
-            </w:r>
-            <w:r>
-              <w:t>va;</w:t>
-            </w:r>
-          </w:p>
-          <w:p>
-            <w:pPr>
-              <w:pStyle w:val="NormalText"/>
-              <w:numPr>
-                <w:ilvl w:val="0"/>
-                <w:numId w:val="6"/>
-              </w:numPr>
-            </w:pPr>
-            <w:r>
-              <w:t>Verificar se os utilizadores ficam registados</w:t>
-            </w:r>
-            <w:r>
-              <w:t>.</w:t>
-            </w:r>
-            <w:r>
-              <w:t xml:space="preserve"> </w:t>
-            </w:r>
-            <w:r>
-              <w:t>Ao efetuar o registado</w:t>
-            </w:r>
-            <w:r>
-              <w:t>,</w:t>
-            </w:r>
-            <w:r>
-              <w:t xml:space="preserve"> o sistema faz um pedido ao </w:t>
-            </w:r>
-            <w:proofErr w:type="spellStart"/>
-            <w:r>
-              <w:rPr>
-                <w:i/>
-              </w:rPr>
-              <w:t>webService</w:t>
-            </w:r>
-            <w:proofErr w:type="spellEnd"/>
-            <w:r>
-              <w:t xml:space="preserve"> </w:t>
-            </w:r>
-            <w:r>
-              <w:t xml:space="preserve">para </w:t>
-            </w:r>
-            <w:r>
-              <w:lastRenderedPageBreak/>
-              <w:t xml:space="preserve">validar se o utilizador foi registado e este devolve um valor do tipo </w:t>
-            </w:r>
-            <w:proofErr w:type="spellStart"/>
-            <w:r>
-              <w:t>boolean</w:t>
-            </w:r>
-            <w:proofErr w:type="spellEnd"/>
-            <w:r>
-              <w:t xml:space="preserve"> para confirmar o registo com sucesso ou nã</w:t>
-            </w:r>
-            <w:r>
-              <w:t>o;</w:t>
-            </w:r>
-          </w:p>
-          <w:p>
-            <w:pPr>
-              <w:pStyle w:val="NormalText"/>
-              <w:numPr>
-                <w:ilvl w:val="0"/>
-                <w:numId w:val="6"/>
-              </w:numPr>
-            </w:pPr>
-            <w:r>
-              <w:t>Verificar se o não preenchimento ou preenchimento incorreto dos campos obrigatórios</w:t>
-            </w:r>
-            <w:r>
-              <w:t xml:space="preserve"> </w:t>
-            </w:r>
-            <w:r>
-              <w:t>(</w:t>
-            </w:r>
-            <w:r>
-              <w:rPr>
-                <w:highlight w:val="red"/>
-              </w:rPr>
-              <w:t xml:space="preserve">definir os </w:t>
-            </w:r>
-            <w:commentRangeStart w:id="39"/>
-            <w:r>
-              <w:rPr>
-                <w:highlight w:val="red"/>
-              </w:rPr>
-              <w:t>campos</w:t>
-            </w:r>
-            <w:commentRangeEnd w:id="39"/>
-            <w:r>
-              <w:rPr>
-                <w:rStyle w:val="CommentReference"/>
-                <w:rFonts w:ascii="Times" w:hAnsi="Times"/>
-                <w:lang w:val="en-GB"/>
-              </w:rPr>
-              <w:commentReference w:id="39"/>
             </w:r>
             <w:r>
               <w:t>)</w:t>
@@ -10146,8 +10122,14 @@
             <w:pPr>
               <w:pStyle w:val="NormalText"/>
               <w:ind w:firstLine="0"/>
-            </w:pPr>
-            <w:r>
+              <w:rPr>
+                <w:highlight w:val="red"/>
+              </w:rPr>
+            </w:pPr>
+            <w:r>
+              <w:rPr>
+                <w:highlight w:val="red"/>
+              </w:rPr>
               <w:t>Nome</w:t>
             </w:r>
           </w:p>
@@ -10160,13 +10142,20 @@
             <w:pPr>
               <w:pStyle w:val="NormalText"/>
               <w:ind w:firstLine="0"/>
-            </w:pPr>
-            <w:r>
+              <w:rPr>
+                <w:highlight w:val="red"/>
+              </w:rPr>
+            </w:pPr>
+            <w:r>
+              <w:rPr>
+                <w:highlight w:val="red"/>
+              </w:rPr>
               <w:t xml:space="preserve">Efetuar </w:t>
             </w:r>
             <w:r>
               <w:rPr>
                 <w:i/>
+                <w:highlight w:val="red"/>
               </w:rPr>
               <w:t>login</w:t>
             </w:r>
@@ -10185,8 +10174,14 @@
             <w:pPr>
               <w:pStyle w:val="NormalText"/>
               <w:ind w:firstLine="0"/>
-            </w:pPr>
-            <w:r>
+              <w:rPr>
+                <w:highlight w:val="red"/>
+              </w:rPr>
+            </w:pPr>
+            <w:r>
+              <w:rPr>
+                <w:highlight w:val="red"/>
+              </w:rPr>
               <w:t>Objetivo</w:t>
             </w:r>
           </w:p>
@@ -10199,8 +10194,14 @@
             <w:pPr>
               <w:pStyle w:val="NormalText"/>
               <w:ind w:firstLine="0"/>
-            </w:pPr>
-            <w:r>
+              <w:rPr>
+                <w:highlight w:val="red"/>
+              </w:rPr>
+            </w:pPr>
+            <w:r>
+              <w:rPr>
+                <w:highlight w:val="red"/>
+              </w:rPr>
               <w:t>Aceder a conta pessoal de um utilizador registado</w:t>
             </w:r>
           </w:p>
@@ -10218,8 +10219,14 @@
             <w:pPr>
               <w:pStyle w:val="NormalText"/>
               <w:ind w:firstLine="0"/>
-            </w:pPr>
-            <w:r>
+              <w:rPr>
+                <w:highlight w:val="red"/>
+              </w:rPr>
+            </w:pPr>
+            <w:r>
+              <w:rPr>
+                <w:highlight w:val="red"/>
+              </w:rPr>
               <w:t>Atores envolvidos</w:t>
             </w:r>
           </w:p>
@@ -10232,12 +10239,21 @@
             <w:pPr>
               <w:pStyle w:val="NormalText"/>
               <w:ind w:firstLine="0"/>
+              <w:rPr>
+                <w:highlight w:val="red"/>
+              </w:rPr>
             </w:pPr>
             <w:proofErr w:type="spellStart"/>
             <w:r>
+              <w:rPr>
+                <w:highlight w:val="red"/>
+              </w:rPr>
               <w:t>U</w:t>
             </w:r>
             <w:r>
+              <w:rPr>
+                <w:highlight w:val="red"/>
+              </w:rPr>
               <w:t>Registado</w:t>
             </w:r>
             <w:proofErr w:type="spellEnd"/>
@@ -10256,8 +10272,14 @@
             <w:pPr>
               <w:pStyle w:val="NormalText"/>
               <w:ind w:firstLine="0"/>
-            </w:pPr>
-            <w:r>
+              <w:rPr>
+                <w:highlight w:val="red"/>
+              </w:rPr>
+            </w:pPr>
+            <w:r>
+              <w:rPr>
+                <w:highlight w:val="red"/>
+              </w:rPr>
               <w:t>Pré-Condição</w:t>
             </w:r>
           </w:p>
@@ -10270,7 +10292,16 @@
             <w:pPr>
               <w:pStyle w:val="NormalText"/>
               <w:ind w:firstLine="0"/>
-            </w:pPr>
+              <w:rPr>
+                <w:highlight w:val="red"/>
+              </w:rPr>
+            </w:pPr>
+            <w:r>
+              <w:rPr>
+                <w:highlight w:val="red"/>
+              </w:rPr>
+              <w:t xml:space="preserve">Tirar linhas </w:t>
+            </w:r>
           </w:p>
         </w:tc>
       </w:tr>
@@ -10286,8 +10317,14 @@
             <w:pPr>
               <w:pStyle w:val="NormalText"/>
               <w:ind w:firstLine="0"/>
-            </w:pPr>
-            <w:r>
+              <w:rPr>
+                <w:highlight w:val="red"/>
+              </w:rPr>
+            </w:pPr>
+            <w:r>
+              <w:rPr>
+                <w:highlight w:val="red"/>
+              </w:rPr>
               <w:t>Prioridade</w:t>
             </w:r>
           </w:p>
@@ -10300,6 +10337,9 @@
             <w:pPr>
               <w:pStyle w:val="NormalText"/>
               <w:ind w:firstLine="0"/>
+              <w:rPr>
+                <w:highlight w:val="red"/>
+              </w:rPr>
             </w:pPr>
           </w:p>
         </w:tc>
@@ -10316,8 +10356,14 @@
             <w:pPr>
               <w:pStyle w:val="NormalText"/>
               <w:ind w:firstLine="0"/>
-            </w:pPr>
-            <w:r>
+              <w:rPr>
+                <w:highlight w:val="red"/>
+              </w:rPr>
+            </w:pPr>
+            <w:r>
+              <w:rPr>
+                <w:highlight w:val="red"/>
+              </w:rPr>
               <w:t>Fluxo Principal</w:t>
             </w:r>
           </w:p>
@@ -10333,22 +10379,33 @@
                 <w:ilvl w:val="0"/>
                 <w:numId w:val="7"/>
               </w:numPr>
-            </w:pPr>
-            <w:r>
+              <w:rPr>
+                <w:highlight w:val="red"/>
+              </w:rPr>
+            </w:pPr>
+            <w:r>
+              <w:rPr>
+                <w:highlight w:val="red"/>
+              </w:rPr>
               <w:t>O ator seleciona</w:t>
             </w:r>
             <w:r>
+              <w:rPr>
+                <w:highlight w:val="red"/>
+              </w:rPr>
               <w:t xml:space="preserve"> a opção </w:t>
             </w:r>
             <w:r>
               <w:rPr>
                 <w:i/>
+                <w:highlight w:val="red"/>
               </w:rPr>
               <w:t>login</w:t>
             </w:r>
             <w:r>
               <w:rPr>
                 <w:i/>
+                <w:highlight w:val="red"/>
               </w:rPr>
               <w:t>;</w:t>
             </w:r>
@@ -10360,26 +10417,40 @@
                 <w:ilvl w:val="0"/>
                 <w:numId w:val="7"/>
               </w:numPr>
-            </w:pPr>
-            <w:r>
+              <w:rPr>
+                <w:highlight w:val="red"/>
+              </w:rPr>
+            </w:pPr>
+            <w:r>
+              <w:rPr>
+                <w:highlight w:val="red"/>
+              </w:rPr>
               <w:t xml:space="preserve">O sistema devolve duas opções. </w:t>
             </w:r>
             <w:r>
               <w:rPr>
                 <w:i/>
+                <w:highlight w:val="red"/>
               </w:rPr>
               <w:t xml:space="preserve">Login </w:t>
             </w:r>
             <w:r>
+              <w:rPr>
+                <w:highlight w:val="red"/>
+              </w:rPr>
               <w:t xml:space="preserve">e </w:t>
             </w:r>
             <w:r>
               <w:rPr>
                 <w:i/>
+                <w:highlight w:val="red"/>
               </w:rPr>
               <w:t xml:space="preserve">login </w:t>
             </w:r>
             <w:r>
+              <w:rPr>
+                <w:highlight w:val="red"/>
+              </w:rPr>
               <w:t>por rede social;</w:t>
             </w:r>
           </w:p>
@@ -10390,11 +10461,20 @@
                 <w:ilvl w:val="0"/>
                 <w:numId w:val="7"/>
               </w:numPr>
-            </w:pPr>
-            <w:r>
+              <w:rPr>
+                <w:highlight w:val="red"/>
+              </w:rPr>
+            </w:pPr>
+            <w:r>
+              <w:rPr>
+                <w:highlight w:val="red"/>
+              </w:rPr>
               <w:t xml:space="preserve">O ator seleciona login por rede </w:t>
             </w:r>
             <w:r>
+              <w:rPr>
+                <w:highlight w:val="red"/>
+              </w:rPr>
               <w:t>social;</w:t>
             </w:r>
           </w:p>
@@ -10405,26 +10485,40 @@
                 <w:ilvl w:val="0"/>
                 <w:numId w:val="7"/>
               </w:numPr>
-            </w:pPr>
-            <w:r>
+              <w:rPr>
+                <w:highlight w:val="red"/>
+              </w:rPr>
+            </w:pPr>
+            <w:r>
+              <w:rPr>
+                <w:highlight w:val="red"/>
+              </w:rPr>
               <w:t xml:space="preserve">O sistema acede às </w:t>
             </w:r>
             <w:r>
               <w:rPr>
                 <w:i/>
+                <w:highlight w:val="red"/>
               </w:rPr>
               <w:t>passwords</w:t>
             </w:r>
             <w:r>
+              <w:rPr>
+                <w:highlight w:val="red"/>
+              </w:rPr>
               <w:t xml:space="preserve"> guardadas no dispositivo móvel e valida o </w:t>
             </w:r>
             <w:r>
               <w:rPr>
                 <w:i/>
+                <w:highlight w:val="red"/>
               </w:rPr>
               <w:t xml:space="preserve">login </w:t>
             </w:r>
             <w:r>
+              <w:rPr>
+                <w:highlight w:val="red"/>
+              </w:rPr>
               <w:t>por rede social;</w:t>
             </w:r>
           </w:p>
@@ -10435,17 +10529,27 @@
                 <w:ilvl w:val="0"/>
                 <w:numId w:val="7"/>
               </w:numPr>
-            </w:pPr>
-            <w:r>
+              <w:rPr>
+                <w:highlight w:val="red"/>
+              </w:rPr>
+            </w:pPr>
+            <w:r>
+              <w:rPr>
+                <w:highlight w:val="red"/>
+              </w:rPr>
               <w:t>O sistema devolve uma mensagem: “</w:t>
             </w:r>
             <w:r>
               <w:rPr>
                 <w:i/>
+                <w:highlight w:val="red"/>
               </w:rPr>
               <w:t>Login</w:t>
             </w:r>
             <w:r>
+              <w:rPr>
+                <w:highlight w:val="red"/>
+              </w:rPr>
               <w:t xml:space="preserve"> efetuado com sucesso”.</w:t>
             </w:r>
           </w:p>
@@ -10463,8 +10567,14 @@
             <w:pPr>
               <w:pStyle w:val="NormalText"/>
               <w:ind w:firstLine="0"/>
-            </w:pPr>
-            <w:r>
+              <w:rPr>
+                <w:highlight w:val="red"/>
+              </w:rPr>
+            </w:pPr>
+            <w:r>
+              <w:rPr>
+                <w:highlight w:val="red"/>
+              </w:rPr>
               <w:t>Fluxos Alternativos</w:t>
             </w:r>
           </w:p>
@@ -10477,8 +10587,14 @@
             <w:pPr>
               <w:pStyle w:val="NormalText"/>
               <w:ind w:firstLine="0"/>
-            </w:pPr>
-            <w:r>
+              <w:rPr>
+                <w:highlight w:val="red"/>
+              </w:rPr>
+            </w:pPr>
+            <w:r>
+              <w:rPr>
+                <w:highlight w:val="red"/>
+              </w:rPr>
               <w:t>3A</w:t>
             </w:r>
           </w:p>
@@ -10489,17 +10605,27 @@
                 <w:ilvl w:val="0"/>
                 <w:numId w:val="56"/>
               </w:numPr>
-            </w:pPr>
-            <w:r>
+              <w:rPr>
+                <w:highlight w:val="red"/>
+              </w:rPr>
+            </w:pPr>
+            <w:r>
+              <w:rPr>
+                <w:highlight w:val="red"/>
+              </w:rPr>
               <w:t xml:space="preserve">O ator seleciona </w:t>
             </w:r>
             <w:r>
               <w:rPr>
                 <w:i/>
+                <w:highlight w:val="red"/>
               </w:rPr>
               <w:t xml:space="preserve">login </w:t>
             </w:r>
             <w:r>
+              <w:rPr>
+                <w:highlight w:val="red"/>
+              </w:rPr>
               <w:t>simples;</w:t>
             </w:r>
           </w:p>
@@ -10510,33 +10636,58 @@
                 <w:ilvl w:val="0"/>
                 <w:numId w:val="8"/>
               </w:numPr>
-            </w:pPr>
-            <w:r>
+              <w:rPr>
+                <w:highlight w:val="red"/>
+              </w:rPr>
+            </w:pPr>
+            <w:r>
+              <w:rPr>
+                <w:highlight w:val="red"/>
+              </w:rPr>
               <w:lastRenderedPageBreak/>
               <w:t xml:space="preserve">O sistema </w:t>
             </w:r>
             <w:r>
+              <w:rPr>
+                <w:highlight w:val="red"/>
+              </w:rPr>
               <w:t>acede às cadenciais</w:t>
             </w:r>
             <w:r>
+              <w:rPr>
+                <w:highlight w:val="red"/>
+              </w:rPr>
               <w:t xml:space="preserve"> </w:t>
             </w:r>
             <w:r>
+              <w:rPr>
+                <w:highlight w:val="red"/>
+              </w:rPr>
               <w:t>guardadas no dispositivo</w:t>
             </w:r>
             <w:r>
+              <w:rPr>
+                <w:highlight w:val="red"/>
+              </w:rPr>
               <w:t xml:space="preserve"> móvel</w:t>
             </w:r>
             <w:r>
+              <w:rPr>
+                <w:highlight w:val="red"/>
+              </w:rPr>
               <w:t xml:space="preserve"> do ator e valida o </w:t>
             </w:r>
             <w:r>
               <w:rPr>
                 <w:i/>
+                <w:highlight w:val="red"/>
               </w:rPr>
               <w:t>login</w:t>
             </w:r>
             <w:r>
+              <w:rPr>
+                <w:highlight w:val="red"/>
+              </w:rPr>
               <w:t>;</w:t>
             </w:r>
           </w:p>
@@ -10547,17 +10698,27 @@
                 <w:ilvl w:val="0"/>
                 <w:numId w:val="8"/>
               </w:numPr>
-            </w:pPr>
-            <w:r>
+              <w:rPr>
+                <w:highlight w:val="red"/>
+              </w:rPr>
+            </w:pPr>
+            <w:r>
+              <w:rPr>
+                <w:highlight w:val="red"/>
+              </w:rPr>
               <w:t>O sistema devolve uma mensagem: “</w:t>
             </w:r>
             <w:r>
               <w:rPr>
                 <w:i/>
+                <w:highlight w:val="red"/>
               </w:rPr>
               <w:t>Login</w:t>
             </w:r>
             <w:r>
+              <w:rPr>
+                <w:highlight w:val="red"/>
+              </w:rPr>
               <w:t xml:space="preserve"> efetuado com sucesso”.</w:t>
             </w:r>
           </w:p>
@@ -10565,8 +10726,14 @@
             <w:pPr>
               <w:pStyle w:val="NormalText"/>
               <w:ind w:firstLine="0"/>
-            </w:pPr>
-            <w:r>
+              <w:rPr>
+                <w:highlight w:val="red"/>
+              </w:rPr>
+            </w:pPr>
+            <w:r>
+              <w:rPr>
+                <w:highlight w:val="red"/>
+              </w:rPr>
               <w:t>3B</w:t>
             </w:r>
           </w:p>
@@ -10577,11 +10744,20 @@
                 <w:ilvl w:val="0"/>
                 <w:numId w:val="9"/>
               </w:numPr>
-            </w:pPr>
-            <w:r>
+              <w:rPr>
+                <w:highlight w:val="red"/>
+              </w:rPr>
+            </w:pPr>
+            <w:r>
+              <w:rPr>
+                <w:highlight w:val="red"/>
+              </w:rPr>
               <w:t>O ator não preenche os dados d</w:t>
             </w:r>
             <w:r>
+              <w:rPr>
+                <w:highlight w:val="red"/>
+              </w:rPr>
               <w:t>e acordo com o formato indicado;</w:t>
             </w:r>
           </w:p>
@@ -10592,11 +10768,20 @@
                 <w:ilvl w:val="0"/>
                 <w:numId w:val="9"/>
               </w:numPr>
-            </w:pPr>
-            <w:r>
+              <w:rPr>
+                <w:highlight w:val="red"/>
+              </w:rPr>
+            </w:pPr>
+            <w:r>
+              <w:rPr>
+                <w:highlight w:val="red"/>
+              </w:rPr>
               <w:t>O sistema devolve uma mensagem: “Preencha os dados de acordo com os formatos válidos”</w:t>
             </w:r>
             <w:r>
+              <w:rPr>
+                <w:highlight w:val="red"/>
+              </w:rPr>
               <w:t>.</w:t>
             </w:r>
           </w:p>
@@ -10614,8 +10799,14 @@
             <w:pPr>
               <w:pStyle w:val="NormalText"/>
               <w:ind w:firstLine="0"/>
-            </w:pPr>
-            <w:r>
+              <w:rPr>
+                <w:highlight w:val="red"/>
+              </w:rPr>
+            </w:pPr>
+            <w:r>
+              <w:rPr>
+                <w:highlight w:val="red"/>
+              </w:rPr>
               <w:lastRenderedPageBreak/>
               <w:t>Fluxos de Exceção</w:t>
             </w:r>
@@ -10629,11 +10820,20 @@
             <w:pPr>
               <w:pStyle w:val="NormalText"/>
               <w:ind w:firstLine="0"/>
-            </w:pPr>
-            <w:r>
+              <w:rPr>
+                <w:highlight w:val="red"/>
+              </w:rPr>
+            </w:pPr>
+            <w:r>
+              <w:rPr>
+                <w:highlight w:val="red"/>
+              </w:rPr>
               <w:t>5A</w:t>
             </w:r>
             <w:r>
+              <w:rPr>
+                <w:highlight w:val="red"/>
+              </w:rPr>
               <w:t xml:space="preserve"> </w:t>
             </w:r>
           </w:p>
@@ -10644,17 +10844,27 @@
                 <w:ilvl w:val="0"/>
                 <w:numId w:val="58"/>
               </w:numPr>
-            </w:pPr>
-            <w:r>
+              <w:rPr>
+                <w:highlight w:val="red"/>
+              </w:rPr>
+            </w:pPr>
+            <w:r>
+              <w:rPr>
+                <w:highlight w:val="red"/>
+              </w:rPr>
               <w:t xml:space="preserve">O </w:t>
             </w:r>
             <w:r>
               <w:rPr>
                 <w:i/>
+                <w:highlight w:val="red"/>
               </w:rPr>
               <w:t xml:space="preserve">login </w:t>
             </w:r>
             <w:r>
+              <w:rPr>
+                <w:highlight w:val="red"/>
+              </w:rPr>
               <w:t>está incorreto, o sistema devolve uma mensagem: “Cadenciais erradas, tente novamente.”</w:t>
             </w:r>
           </w:p>
@@ -10662,11 +10872,20 @@
             <w:pPr>
               <w:pStyle w:val="NormalText"/>
               <w:ind w:firstLine="0"/>
-            </w:pPr>
-            <w:r>
+              <w:rPr>
+                <w:highlight w:val="red"/>
+              </w:rPr>
+            </w:pPr>
+            <w:r>
+              <w:rPr>
+                <w:highlight w:val="red"/>
+              </w:rPr>
               <w:t>5B</w:t>
             </w:r>
             <w:r>
+              <w:rPr>
+                <w:highlight w:val="red"/>
+              </w:rPr>
               <w:t xml:space="preserve"> </w:t>
             </w:r>
           </w:p>
@@ -10677,25 +10896,36 @@
                 <w:ilvl w:val="0"/>
                 <w:numId w:val="59"/>
               </w:numPr>
-            </w:pPr>
-            <w:r>
+              <w:rPr>
+                <w:highlight w:val="red"/>
+              </w:rPr>
+            </w:pPr>
+            <w:r>
+              <w:rPr>
+                <w:highlight w:val="red"/>
+              </w:rPr>
               <w:t xml:space="preserve">Não existe conexão ao </w:t>
             </w:r>
             <w:proofErr w:type="spellStart"/>
             <w:r>
               <w:rPr>
                 <w:i/>
+                <w:highlight w:val="red"/>
               </w:rPr>
               <w:t>w</w:t>
             </w:r>
             <w:r>
               <w:rPr>
                 <w:i/>
+                <w:highlight w:val="red"/>
               </w:rPr>
               <w:t>ebServer</w:t>
             </w:r>
             <w:proofErr w:type="spellEnd"/>
             <w:r>
+              <w:rPr>
+                <w:highlight w:val="red"/>
+              </w:rPr>
               <w:t xml:space="preserve"> pelo que o sistema devolve uma mensagem: “Impossível validar as suas credenciais, verifique a sua conexão.”</w:t>
             </w:r>
           </w:p>
@@ -11064,11 +11294,10 @@
               </w:numPr>
             </w:pPr>
             <w:r>
-              <w:t>O ator insere uma localidade, nome do evento ou informação relevante à pesquisa. Se pretender pode escolher um filtro para que</w:t>
-            </w:r>
-            <w:r>
-              <w:t xml:space="preserve"> a pesquisa fique mais limitada;</w:t>
-            </w:r>
+              <w:t>O ator seleciona a linguagem pretendida.</w:t>
+            </w:r>
+            <w:bookmarkStart w:id="39" w:name="_GoBack"/>
+            <w:bookmarkEnd w:id="39"/>
           </w:p>
           <w:p>
             <w:pPr>
@@ -11079,10 +11308,16 @@
               </w:numPr>
             </w:pPr>
             <w:r>
-              <w:t>O sistema devolve sugestões à pesquisa</w:t>
-            </w:r>
-            <w:r>
-              <w:t>;</w:t>
+              <w:t>O ator insere uma localidade, nome do evento ou inf</w:t>
+            </w:r>
+            <w:r>
+              <w:t>ormação relevante à pesquisa ou</w:t>
+            </w:r>
+            <w:r>
+              <w:t xml:space="preserve"> pode escolher um filtro para que</w:t>
+            </w:r>
+            <w:r>
+              <w:t xml:space="preserve"> a pesquisa fique mais limitada;</w:t>
             </w:r>
           </w:p>
           <w:p>
@@ -11093,8 +11328,12 @@
                 <w:numId w:val="11"/>
               </w:numPr>
             </w:pPr>
-            <w:r>
-              <w:t>O ator seleciona pesquisar;</w:t>
+            <w:commentRangeStart w:id="40"/>
+            <w:r>
+              <w:t>O sistema devolve sugestões à pesquisa</w:t>
+            </w:r>
+            <w:r>
+              <w:t>;</w:t>
             </w:r>
           </w:p>
           <w:p>
@@ -11106,55 +11345,18 @@
               </w:numPr>
             </w:pPr>
             <w:r>
-              <w:t>O sistema devolve os PoI e eventos de acordo com a pesquisa efetuada.</w:t>
-            </w:r>
-          </w:p>
-        </w:tc>
-      </w:tr>
-      <w:tr>
-        <w:trPr>
-          <w:trHeight w:val="649"/>
-        </w:trPr>
-        <w:tc>
-          <w:tcPr>
-            <w:tcW w:w="2330" w:type="dxa"/>
-          </w:tcPr>
-          <w:p>
-            <w:pPr>
-              <w:pStyle w:val="NormalText"/>
-              <w:ind w:firstLine="0"/>
-            </w:pPr>
-            <w:r>
-              <w:t>Fluxos Alternativos</w:t>
-            </w:r>
-          </w:p>
-        </w:tc>
-        <w:tc>
-          <w:tcPr>
-            <w:tcW w:w="6225" w:type="dxa"/>
-          </w:tcPr>
-          <w:p>
-            <w:pPr>
-              <w:pStyle w:val="NormalText"/>
-              <w:ind w:firstLine="0"/>
-            </w:pPr>
-            <w:r>
-              <w:t>4A</w:t>
-            </w:r>
-          </w:p>
+              <w:t>O ator seleciona pesquisar;</w:t>
+            </w:r>
+          </w:p>
+          <w:commentRangeEnd w:id="40"/>
           <w:p>
             <w:pPr>
               <w:pStyle w:val="NormalText"/>
               <w:numPr>
                 <w:ilvl w:val="0"/>
-                <w:numId w:val="59"/>
+                <w:numId w:val="11"/>
               </w:numPr>
             </w:pPr>
-            <w:commentRangeStart w:id="40"/>
-            <w:r>
-              <w:t>O sistema não devolve nenhum resultado na pesquisa, então sugere eventos/PoI próximos ao utilizador.</w:t>
-            </w:r>
-            <w:commentRangeEnd w:id="40"/>
             <w:r>
               <w:rPr>
                 <w:rStyle w:val="CommentReference"/>
@@ -11163,6 +11365,9 @@
               </w:rPr>
               <w:commentReference w:id="40"/>
             </w:r>
+            <w:r>
+              <w:t>O sistema devolve os PoI e eventos de acordo com a pesquisa efetuada.</w:t>
+            </w:r>
           </w:p>
         </w:tc>
       </w:tr>
@@ -11180,6 +11385,64 @@
               <w:ind w:firstLine="0"/>
             </w:pPr>
             <w:r>
+              <w:t>Fluxos Alternativos</w:t>
+            </w:r>
+          </w:p>
+        </w:tc>
+        <w:tc>
+          <w:tcPr>
+            <w:tcW w:w="6225" w:type="dxa"/>
+          </w:tcPr>
+          <w:p>
+            <w:pPr>
+              <w:pStyle w:val="NormalText"/>
+              <w:ind w:firstLine="0"/>
+            </w:pPr>
+            <w:r>
+              <w:t>5</w:t>
+            </w:r>
+            <w:r>
+              <w:t>A</w:t>
+            </w:r>
+          </w:p>
+          <w:p>
+            <w:pPr>
+              <w:pStyle w:val="NormalText"/>
+              <w:numPr>
+                <w:ilvl w:val="0"/>
+                <w:numId w:val="59"/>
+              </w:numPr>
+            </w:pPr>
+            <w:commentRangeStart w:id="41"/>
+            <w:r>
+              <w:t>O sistema não devolve nenhum resultado na pesquisa, então sugere eventos/PoI próximos ao utilizador.</w:t>
+            </w:r>
+            <w:commentRangeEnd w:id="41"/>
+            <w:r>
+              <w:rPr>
+                <w:rStyle w:val="CommentReference"/>
+                <w:rFonts w:ascii="Times" w:hAnsi="Times"/>
+                <w:lang w:val="en-GB"/>
+              </w:rPr>
+              <w:commentReference w:id="41"/>
+            </w:r>
+          </w:p>
+        </w:tc>
+      </w:tr>
+      <w:tr>
+        <w:trPr>
+          <w:trHeight w:val="649"/>
+        </w:trPr>
+        <w:tc>
+          <w:tcPr>
+            <w:tcW w:w="2330" w:type="dxa"/>
+          </w:tcPr>
+          <w:p>
+            <w:pPr>
+              <w:pStyle w:val="NormalText"/>
+              <w:ind w:firstLine="0"/>
+            </w:pPr>
+            <w:r>
               <w:t>Fluxos de Exceção</w:t>
             </w:r>
           </w:p>
@@ -11193,12 +11456,6 @@
               <w:pStyle w:val="NormalText"/>
               <w:ind w:firstLine="0"/>
             </w:pPr>
-            <w:r>
-              <w:t>4B</w:t>
-            </w:r>
-            <w:r>
-              <w:t xml:space="preserve"> </w:t>
-            </w:r>
           </w:p>
           <w:p>
             <w:pPr>
@@ -11208,6 +11465,7 @@
                 <w:numId w:val="60"/>
               </w:numPr>
             </w:pPr>
+            <w:commentRangeStart w:id="42"/>
             <w:r>
               <w:t xml:space="preserve">Não tem </w:t>
             </w:r>
@@ -11216,6 +11474,15 @@
             </w:r>
             <w:r>
               <w:t>.</w:t>
+            </w:r>
+            <w:commentRangeEnd w:id="42"/>
+            <w:r>
+              <w:rPr>
+                <w:rStyle w:val="CommentReference"/>
+                <w:rFonts w:ascii="Times" w:hAnsi="Times"/>
+                <w:lang w:val="en-GB"/>
+              </w:rPr>
+              <w:commentReference w:id="42"/>
             </w:r>
           </w:p>
         </w:tc>
@@ -11280,6 +11547,7 @@
                 <w:numId w:val="13"/>
               </w:numPr>
             </w:pPr>
+            <w:commentRangeStart w:id="43"/>
             <w:r>
               <w:t>Antes de fazer o pedido à API</w:t>
             </w:r>
@@ -11300,20 +11568,14 @@
             <w:r>
               <w:t>;</w:t>
             </w:r>
-          </w:p>
-          <w:p>
-            <w:pPr>
-              <w:pStyle w:val="NormalText"/>
-              <w:numPr>
-                <w:ilvl w:val="0"/>
-                <w:numId w:val="13"/>
-              </w:numPr>
-            </w:pPr>
-            <w:r>
-              <w:t xml:space="preserve">Analisar se à pesquisa devolvida corresponde </w:t>
-            </w:r>
-            <w:r>
-              <w:t>à efetuada.</w:t>
+            <w:commentRangeEnd w:id="43"/>
+            <w:r>
+              <w:rPr>
+                <w:rStyle w:val="CommentReference"/>
+                <w:rFonts w:ascii="Times" w:hAnsi="Times"/>
+                <w:lang w:val="en-GB"/>
+              </w:rPr>
+              <w:commentReference w:id="43"/>
             </w:r>
           </w:p>
         </w:tc>
@@ -14316,18 +14578,18 @@
               <w:pStyle w:val="NormalText"/>
               <w:ind w:firstLine="0"/>
             </w:pPr>
-            <w:commentRangeStart w:id="41"/>
+            <w:commentRangeStart w:id="44"/>
             <w:r>
               <w:t>Inserir PoI/Evento</w:t>
             </w:r>
-            <w:commentRangeEnd w:id="41"/>
+            <w:commentRangeEnd w:id="44"/>
             <w:r>
               <w:rPr>
                 <w:rStyle w:val="CommentReference"/>
                 <w:rFonts w:ascii="Times" w:hAnsi="Times"/>
                 <w:lang w:val="en-GB"/>
               </w:rPr>
-              <w:commentReference w:id="41"/>
+              <w:commentReference w:id="44"/>
             </w:r>
           </w:p>
         </w:tc>
@@ -14360,21 +14622,13 @@
               <w:ind w:firstLine="0"/>
             </w:pPr>
             <w:r>
-              <w:t>Inserir uma at</w:t>
-            </w:r>
-            <w:r>
-              <w:t>ração na base de dados</w:t>
-            </w:r>
-            <w:r>
-              <w:t xml:space="preserve"> através do </w:t>
-            </w:r>
-            <w:proofErr w:type="spellStart"/>
-            <w:r>
-              <w:t>webservice</w:t>
-            </w:r>
-            <w:proofErr w:type="spellEnd"/>
-            <w:r>
-              <w:t>.</w:t>
+              <w:t>Inserir um</w:t>
+            </w:r>
+            <w:r>
+              <w:t xml:space="preserve"> </w:t>
+            </w:r>
+            <w:r>
+              <w:t>evento/PoI que permitirá ao utilizador final consultar.</w:t>
             </w:r>
           </w:p>
         </w:tc>
@@ -14439,7 +14693,7 @@
               <w:pStyle w:val="NormalText"/>
               <w:ind w:firstLine="0"/>
             </w:pPr>
-            <w:commentRangeStart w:id="42"/>
+            <w:commentRangeStart w:id="45"/>
             <w:r>
               <w:rPr>
                 <w:i/>
@@ -14449,479 +14703,368 @@
             <w:r>
               <w:t>válido</w:t>
             </w:r>
-            <w:commentRangeEnd w:id="42"/>
+            <w:commentRangeEnd w:id="45"/>
             <w:r>
               <w:rPr>
                 <w:rStyle w:val="CommentReference"/>
                 <w:rFonts w:ascii="Times" w:hAnsi="Times"/>
                 <w:lang w:val="en-GB"/>
               </w:rPr>
-              <w:commentReference w:id="42"/>
-            </w:r>
-            <w:r>
-              <w:t xml:space="preserve">, </w:t>
-            </w:r>
-            <w:commentRangeStart w:id="43"/>
-            <w:proofErr w:type="spellStart"/>
-            <w:r>
-              <w:t>Key</w:t>
-            </w:r>
-            <w:proofErr w:type="spellEnd"/>
-            <w:r>
-              <w:t xml:space="preserve"> válida da Google </w:t>
-            </w:r>
-            <w:proofErr w:type="spellStart"/>
-            <w:r>
-              <w:t>Api</w:t>
-            </w:r>
-            <w:proofErr w:type="spellEnd"/>
-            <w:r>
-              <w:t>?</w:t>
-            </w:r>
-            <w:commentRangeEnd w:id="43"/>
+              <w:commentReference w:id="45"/>
+            </w:r>
+          </w:p>
+        </w:tc>
+      </w:tr>
+      <w:tr>
+        <w:trPr>
+          <w:trHeight w:val="649"/>
+        </w:trPr>
+        <w:tc>
+          <w:tcPr>
+            <w:tcW w:w="2330" w:type="dxa"/>
+          </w:tcPr>
+          <w:p>
+            <w:pPr>
+              <w:pStyle w:val="NormalText"/>
+              <w:ind w:firstLine="0"/>
+            </w:pPr>
+            <w:r>
+              <w:t>Prioridade</w:t>
+            </w:r>
+          </w:p>
+        </w:tc>
+        <w:tc>
+          <w:tcPr>
+            <w:tcW w:w="6225" w:type="dxa"/>
+          </w:tcPr>
+          <w:p>
+            <w:pPr>
+              <w:pStyle w:val="NormalText"/>
+              <w:ind w:firstLine="0"/>
+            </w:pPr>
+          </w:p>
+        </w:tc>
+      </w:tr>
+      <w:tr>
+        <w:trPr>
+          <w:trHeight w:val="665"/>
+        </w:trPr>
+        <w:tc>
+          <w:tcPr>
+            <w:tcW w:w="2330" w:type="dxa"/>
+          </w:tcPr>
+          <w:p>
+            <w:pPr>
+              <w:pStyle w:val="NormalText"/>
+              <w:ind w:firstLine="0"/>
+            </w:pPr>
+            <w:r>
+              <w:t>Fluxo Principal</w:t>
+            </w:r>
+          </w:p>
+        </w:tc>
+        <w:tc>
+          <w:tcPr>
+            <w:tcW w:w="6225" w:type="dxa"/>
+          </w:tcPr>
+          <w:p>
+            <w:pPr>
+              <w:pStyle w:val="NormalText"/>
+              <w:numPr>
+                <w:ilvl w:val="0"/>
+                <w:numId w:val="39"/>
+              </w:numPr>
+            </w:pPr>
+            <w:r>
+              <w:t xml:space="preserve">O </w:t>
+            </w:r>
+            <w:r>
+              <w:t>ator</w:t>
+            </w:r>
+            <w:r>
+              <w:t xml:space="preserve"> seleciona a opção </w:t>
+            </w:r>
+            <w:r>
+              <w:t>criar PoI/Evento;</w:t>
+            </w:r>
+          </w:p>
+          <w:p>
+            <w:pPr>
+              <w:pStyle w:val="NormalText"/>
+              <w:numPr>
+                <w:ilvl w:val="0"/>
+                <w:numId w:val="39"/>
+              </w:numPr>
+            </w:pPr>
+            <w:r>
+              <w:t>O sistema devolve um ecrã com o</w:t>
+            </w:r>
+            <w:r>
+              <w:t xml:space="preserve"> formulário </w:t>
+            </w:r>
+            <w:r>
+              <w:t>a preencher;</w:t>
+            </w:r>
+          </w:p>
+          <w:p>
+            <w:pPr>
+              <w:pStyle w:val="NormalText"/>
+              <w:numPr>
+                <w:ilvl w:val="0"/>
+                <w:numId w:val="39"/>
+              </w:numPr>
+            </w:pPr>
+            <w:r>
+              <w:t>O ator preenche os campos</w:t>
+            </w:r>
+            <w:r>
+              <w:t xml:space="preserve"> (nome do evento, localização, data...)</w:t>
+            </w:r>
+            <w:r>
+              <w:t xml:space="preserve"> ou apen</w:t>
+            </w:r>
+            <w:r>
+              <w:t>as aqueles que são obrigatórios;</w:t>
+            </w:r>
+          </w:p>
+          <w:p>
+            <w:pPr>
+              <w:pStyle w:val="NormalText"/>
+              <w:numPr>
+                <w:ilvl w:val="0"/>
+                <w:numId w:val="39"/>
+              </w:numPr>
+            </w:pPr>
+            <w:r>
+              <w:t>O at</w:t>
+            </w:r>
+            <w:r>
+              <w:t xml:space="preserve">or seleciona a opção </w:t>
+            </w:r>
+            <w:r>
+              <w:t>guardar</w:t>
+            </w:r>
+            <w:r>
+              <w:t>;</w:t>
+            </w:r>
+          </w:p>
+          <w:p>
+            <w:pPr>
+              <w:pStyle w:val="NormalText"/>
+              <w:numPr>
+                <w:ilvl w:val="0"/>
+                <w:numId w:val="39"/>
+              </w:numPr>
+            </w:pPr>
+            <w:r>
+              <w:lastRenderedPageBreak/>
+              <w:t>O sistema devolve uma mensagem: “PoI/Evento introduzido com sucesso.”.</w:t>
+            </w:r>
+          </w:p>
+        </w:tc>
+      </w:tr>
+      <w:tr>
+        <w:trPr>
+          <w:trHeight w:val="649"/>
+        </w:trPr>
+        <w:tc>
+          <w:tcPr>
+            <w:tcW w:w="2330" w:type="dxa"/>
+          </w:tcPr>
+          <w:p>
+            <w:pPr>
+              <w:pStyle w:val="NormalText"/>
+              <w:ind w:firstLine="0"/>
+            </w:pPr>
+            <w:r>
+              <w:lastRenderedPageBreak/>
+              <w:t>Fluxos Alternativos</w:t>
+            </w:r>
+          </w:p>
+        </w:tc>
+        <w:tc>
+          <w:tcPr>
+            <w:tcW w:w="6225" w:type="dxa"/>
+          </w:tcPr>
+          <w:p>
+            <w:pPr>
+              <w:pStyle w:val="NormalText"/>
+              <w:ind w:firstLine="0"/>
+            </w:pPr>
+            <w:r>
+              <w:t>3</w:t>
+            </w:r>
+            <w:r>
+              <w:t>A</w:t>
+            </w:r>
+            <w:r>
+              <w:t xml:space="preserve"> </w:t>
+            </w:r>
+          </w:p>
+          <w:p>
+            <w:pPr>
+              <w:pStyle w:val="NormalText"/>
+              <w:numPr>
+                <w:ilvl w:val="0"/>
+                <w:numId w:val="40"/>
+              </w:numPr>
+            </w:pPr>
+            <w:r>
+              <w:t>O ator não preenche os campos obrigatórios.</w:t>
+            </w:r>
+          </w:p>
+          <w:p>
+            <w:pPr>
+              <w:pStyle w:val="NormalText"/>
+              <w:numPr>
+                <w:ilvl w:val="0"/>
+                <w:numId w:val="40"/>
+              </w:numPr>
+            </w:pPr>
+            <w:r>
+              <w:t>O sistema assiná-la os campos em falta.</w:t>
+            </w:r>
+          </w:p>
+          <w:p>
+            <w:pPr>
+              <w:pStyle w:val="NormalText"/>
+              <w:ind w:firstLine="0"/>
+            </w:pPr>
+            <w:r>
+              <w:t>3</w:t>
+            </w:r>
+            <w:r>
+              <w:t>B</w:t>
+            </w:r>
+            <w:r>
+              <w:t xml:space="preserve"> </w:t>
+            </w:r>
+          </w:p>
+          <w:p>
+            <w:pPr>
+              <w:pStyle w:val="NormalText"/>
+              <w:numPr>
+                <w:ilvl w:val="0"/>
+                <w:numId w:val="41"/>
+              </w:numPr>
+            </w:pPr>
+            <w:r>
+              <w:t>O ator não preenche o formulário corretamente</w:t>
+            </w:r>
+            <w:r>
+              <w:t>, o sistema alerta o ator dando um feedback visual, passando os campos para vermelho</w:t>
+            </w:r>
+            <w:r>
+              <w:t xml:space="preserve">. </w:t>
+            </w:r>
+          </w:p>
+        </w:tc>
+      </w:tr>
+      <w:tr>
+        <w:trPr>
+          <w:trHeight w:val="649"/>
+        </w:trPr>
+        <w:tc>
+          <w:tcPr>
+            <w:tcW w:w="2330" w:type="dxa"/>
+          </w:tcPr>
+          <w:p>
+            <w:pPr>
+              <w:pStyle w:val="NormalText"/>
+              <w:ind w:firstLine="0"/>
+            </w:pPr>
+            <w:r>
+              <w:t>Fluxos de Exceção</w:t>
+            </w:r>
+          </w:p>
+        </w:tc>
+        <w:tc>
+          <w:tcPr>
+            <w:tcW w:w="6225" w:type="dxa"/>
+          </w:tcPr>
+          <w:p>
+            <w:pPr>
+              <w:pStyle w:val="NormalText"/>
+              <w:ind w:left="720" w:firstLine="0"/>
+            </w:pPr>
+            <w:r>
+              <w:t>.................</w:t>
+            </w:r>
+          </w:p>
+        </w:tc>
+      </w:tr>
+      <w:tr>
+        <w:trPr>
+          <w:trHeight w:val="647"/>
+        </w:trPr>
+        <w:tc>
+          <w:tcPr>
+            <w:tcW w:w="2330" w:type="dxa"/>
+          </w:tcPr>
+          <w:p>
+            <w:pPr>
+              <w:pStyle w:val="NormalText"/>
+              <w:ind w:firstLine="0"/>
+            </w:pPr>
+            <w:r>
+              <w:t>Pós-Condição</w:t>
+            </w:r>
+          </w:p>
+        </w:tc>
+        <w:tc>
+          <w:tcPr>
+            <w:tcW w:w="6225" w:type="dxa"/>
+          </w:tcPr>
+          <w:p>
+            <w:pPr>
+              <w:pStyle w:val="NormalText"/>
+              <w:ind w:firstLine="0"/>
+            </w:pPr>
+          </w:p>
+        </w:tc>
+      </w:tr>
+      <w:tr>
+        <w:trPr>
+          <w:trHeight w:val="647"/>
+        </w:trPr>
+        <w:tc>
+          <w:tcPr>
+            <w:tcW w:w="2330" w:type="dxa"/>
+          </w:tcPr>
+          <w:p>
+            <w:pPr>
+              <w:pStyle w:val="NormalText"/>
+              <w:ind w:firstLine="0"/>
+            </w:pPr>
+            <w:r>
+              <w:t>Casos de Teste</w:t>
+            </w:r>
+          </w:p>
+        </w:tc>
+        <w:tc>
+          <w:tcPr>
+            <w:tcW w:w="6225" w:type="dxa"/>
+          </w:tcPr>
+          <w:p>
+            <w:pPr>
+              <w:pStyle w:val="NormalText"/>
+              <w:numPr>
+                <w:ilvl w:val="0"/>
+                <w:numId w:val="44"/>
+              </w:numPr>
+            </w:pPr>
+            <w:commentRangeStart w:id="46"/>
+            <w:r>
+              <w:t>Verificar se as atrações inseridas ficam disponíveis na aplicação.</w:t>
+            </w:r>
+            <w:commentRangeEnd w:id="46"/>
             <w:r>
               <w:rPr>
                 <w:rStyle w:val="CommentReference"/>
                 <w:rFonts w:ascii="Times" w:hAnsi="Times"/>
                 <w:lang w:val="en-GB"/>
               </w:rPr>
-              <w:commentReference w:id="43"/>
-            </w:r>
-          </w:p>
-        </w:tc>
-      </w:tr>
-      <w:tr>
-        <w:trPr>
-          <w:trHeight w:val="649"/>
-        </w:trPr>
-        <w:tc>
-          <w:tcPr>
-            <w:tcW w:w="2330" w:type="dxa"/>
-          </w:tcPr>
-          <w:p>
-            <w:pPr>
-              <w:pStyle w:val="NormalText"/>
-              <w:ind w:firstLine="0"/>
-            </w:pPr>
-            <w:r>
-              <w:t>Prioridade</w:t>
-            </w:r>
-          </w:p>
-        </w:tc>
-        <w:tc>
-          <w:tcPr>
-            <w:tcW w:w="6225" w:type="dxa"/>
-          </w:tcPr>
-          <w:p>
-            <w:pPr>
-              <w:pStyle w:val="NormalText"/>
-              <w:ind w:firstLine="0"/>
-            </w:pPr>
-          </w:p>
-        </w:tc>
-      </w:tr>
-      <w:tr>
-        <w:trPr>
-          <w:trHeight w:val="665"/>
-        </w:trPr>
-        <w:tc>
-          <w:tcPr>
-            <w:tcW w:w="2330" w:type="dxa"/>
-          </w:tcPr>
-          <w:p>
-            <w:pPr>
-              <w:pStyle w:val="NormalText"/>
-              <w:ind w:firstLine="0"/>
-            </w:pPr>
-            <w:r>
-              <w:t>Fluxo Principal</w:t>
-            </w:r>
-          </w:p>
-        </w:tc>
-        <w:tc>
-          <w:tcPr>
-            <w:tcW w:w="6225" w:type="dxa"/>
-          </w:tcPr>
-          <w:p>
-            <w:pPr>
-              <w:pStyle w:val="NormalText"/>
-              <w:numPr>
-                <w:ilvl w:val="0"/>
-                <w:numId w:val="39"/>
-              </w:numPr>
-            </w:pPr>
-            <w:r>
-              <w:t xml:space="preserve">O </w:t>
-            </w:r>
-            <w:r>
-              <w:t>ator</w:t>
-            </w:r>
-            <w:r>
-              <w:t xml:space="preserve"> encontra-se na pági</w:t>
-            </w:r>
-            <w:r>
-              <w:t>na de introdução de PoI/Eventos;</w:t>
-            </w:r>
-          </w:p>
-          <w:p>
-            <w:pPr>
-              <w:pStyle w:val="NormalText"/>
-              <w:numPr>
-                <w:ilvl w:val="0"/>
-                <w:numId w:val="39"/>
-              </w:numPr>
-            </w:pPr>
-            <w:r>
-              <w:t xml:space="preserve">O </w:t>
-            </w:r>
-            <w:r>
-              <w:t>ator</w:t>
-            </w:r>
-            <w:r>
-              <w:t xml:space="preserve"> seleciona a opção </w:t>
-            </w:r>
-            <w:r>
-              <w:t>criar PoI/Evento;</w:t>
-            </w:r>
-          </w:p>
-          <w:p>
-            <w:pPr>
-              <w:pStyle w:val="NormalText"/>
-              <w:numPr>
-                <w:ilvl w:val="0"/>
-                <w:numId w:val="39"/>
-              </w:numPr>
-            </w:pPr>
-            <w:r>
-              <w:t>O sistema devolve um ecrã com o</w:t>
-            </w:r>
-            <w:r>
-              <w:t xml:space="preserve"> formulário </w:t>
-            </w:r>
-            <w:r>
-              <w:t>a preencher;</w:t>
-            </w:r>
-          </w:p>
-          <w:p>
-            <w:pPr>
-              <w:pStyle w:val="NormalText"/>
-              <w:numPr>
-                <w:ilvl w:val="0"/>
-                <w:numId w:val="39"/>
-              </w:numPr>
-            </w:pPr>
-            <w:r>
-              <w:t>O ator preenche os campos ou apen</w:t>
-            </w:r>
-            <w:r>
-              <w:t>as aqueles que são obrigatórios;</w:t>
-            </w:r>
-          </w:p>
-          <w:p>
-            <w:pPr>
-              <w:pStyle w:val="NormalText"/>
-              <w:numPr>
-                <w:ilvl w:val="0"/>
-                <w:numId w:val="39"/>
-              </w:numPr>
-            </w:pPr>
-            <w:r>
-              <w:lastRenderedPageBreak/>
-              <w:t>O at</w:t>
-            </w:r>
-            <w:r>
-              <w:t>or seleciona a opção introduzir;</w:t>
-            </w:r>
-          </w:p>
-          <w:p>
-            <w:pPr>
-              <w:pStyle w:val="NormalText"/>
-              <w:numPr>
-                <w:ilvl w:val="0"/>
-                <w:numId w:val="39"/>
-              </w:numPr>
-            </w:pPr>
-            <w:r>
-              <w:t>O sistema devolve uma mensagem: “PoI/Evento introduzido com sucesso.”.</w:t>
-            </w:r>
-          </w:p>
-        </w:tc>
-      </w:tr>
-      <w:tr>
-        <w:trPr>
-          <w:trHeight w:val="649"/>
-        </w:trPr>
-        <w:tc>
-          <w:tcPr>
-            <w:tcW w:w="2330" w:type="dxa"/>
-          </w:tcPr>
-          <w:p>
-            <w:pPr>
-              <w:pStyle w:val="NormalText"/>
-              <w:ind w:firstLine="0"/>
-            </w:pPr>
-            <w:r>
-              <w:lastRenderedPageBreak/>
-              <w:t>Fluxos Alternativos</w:t>
-            </w:r>
-          </w:p>
-        </w:tc>
-        <w:tc>
-          <w:tcPr>
-            <w:tcW w:w="6225" w:type="dxa"/>
-          </w:tcPr>
-          <w:p>
-            <w:pPr>
-              <w:pStyle w:val="NormalText"/>
-              <w:ind w:firstLine="0"/>
-            </w:pPr>
-            <w:r>
-              <w:t>4A</w:t>
-            </w:r>
-            <w:r>
-              <w:t xml:space="preserve"> </w:t>
-            </w:r>
-          </w:p>
-          <w:p>
-            <w:pPr>
-              <w:pStyle w:val="NormalText"/>
-              <w:numPr>
-                <w:ilvl w:val="0"/>
-                <w:numId w:val="40"/>
-              </w:numPr>
-            </w:pPr>
-            <w:r>
-              <w:t>O ator não preenche os campos obrigatórios.</w:t>
-            </w:r>
-          </w:p>
-          <w:p>
-            <w:pPr>
-              <w:pStyle w:val="NormalText"/>
-              <w:numPr>
-                <w:ilvl w:val="0"/>
-                <w:numId w:val="40"/>
-              </w:numPr>
-            </w:pPr>
-            <w:r>
-              <w:t>O sistema assiná-la os campos em falta.</w:t>
-            </w:r>
-          </w:p>
-          <w:p>
-            <w:pPr>
-              <w:pStyle w:val="NormalText"/>
-              <w:ind w:firstLine="0"/>
-            </w:pPr>
-            <w:r>
-              <w:t>4B</w:t>
-            </w:r>
-            <w:r>
-              <w:t xml:space="preserve"> </w:t>
-            </w:r>
-          </w:p>
-          <w:p>
-            <w:pPr>
-              <w:pStyle w:val="NormalText"/>
-              <w:numPr>
-                <w:ilvl w:val="0"/>
-                <w:numId w:val="41"/>
-              </w:numPr>
-            </w:pPr>
-            <w:r>
-              <w:t xml:space="preserve">O ator não preenche o formulário corretamente. </w:t>
-            </w:r>
-          </w:p>
-          <w:p>
-            <w:pPr>
-              <w:pStyle w:val="NormalText"/>
-              <w:numPr>
-                <w:ilvl w:val="0"/>
-                <w:numId w:val="41"/>
-              </w:numPr>
-            </w:pPr>
-            <w:r>
-              <w:t>O sistema assiná-la os campos errados.</w:t>
-            </w:r>
-          </w:p>
-        </w:tc>
-      </w:tr>
-      <w:tr>
-        <w:trPr>
-          <w:trHeight w:val="649"/>
-        </w:trPr>
-        <w:tc>
-          <w:tcPr>
-            <w:tcW w:w="2330" w:type="dxa"/>
-          </w:tcPr>
-          <w:p>
-            <w:pPr>
-              <w:pStyle w:val="NormalText"/>
-              <w:ind w:firstLine="0"/>
-            </w:pPr>
-            <w:r>
-              <w:t>Fluxos de Exceção</w:t>
-            </w:r>
-          </w:p>
-        </w:tc>
-        <w:tc>
-          <w:tcPr>
-            <w:tcW w:w="6225" w:type="dxa"/>
-          </w:tcPr>
-          <w:p>
-            <w:pPr>
-              <w:pStyle w:val="NormalText"/>
-              <w:ind w:firstLine="0"/>
-            </w:pPr>
-            <w:r>
-              <w:t>6A</w:t>
-            </w:r>
-            <w:r>
-              <w:t xml:space="preserve"> </w:t>
-            </w:r>
-          </w:p>
-          <w:p>
-            <w:pPr>
-              <w:pStyle w:val="NormalText"/>
-              <w:numPr>
-                <w:ilvl w:val="0"/>
-                <w:numId w:val="68"/>
-              </w:numPr>
-            </w:pPr>
-            <w:r>
-              <w:t xml:space="preserve">Não existe ligação ao </w:t>
-            </w:r>
-            <w:proofErr w:type="spellStart"/>
-            <w:r>
-              <w:rPr>
-                <w:i/>
-              </w:rPr>
-              <w:t>WebService</w:t>
-            </w:r>
-            <w:proofErr w:type="spellEnd"/>
-            <w:r>
-              <w:rPr>
-                <w:i/>
-              </w:rPr>
-              <w:t xml:space="preserve">, </w:t>
-            </w:r>
-            <w:r>
-              <w:t>o sistema devolve uma mensagem: “Não foi possível i</w:t>
-            </w:r>
-            <w:r>
-              <w:t>ntroduzir a atração com sucesso.</w:t>
-            </w:r>
-            <w:r>
-              <w:t>”.</w:t>
-            </w:r>
-          </w:p>
-        </w:tc>
-      </w:tr>
-      <w:tr>
-        <w:trPr>
-          <w:trHeight w:val="647"/>
-        </w:trPr>
-        <w:tc>
-          <w:tcPr>
-            <w:tcW w:w="2330" w:type="dxa"/>
-          </w:tcPr>
-          <w:p>
-            <w:pPr>
-              <w:pStyle w:val="NormalText"/>
-              <w:ind w:firstLine="0"/>
-            </w:pPr>
-            <w:r>
-              <w:t>Pós-Condição</w:t>
-            </w:r>
-          </w:p>
-        </w:tc>
-        <w:tc>
-          <w:tcPr>
-            <w:tcW w:w="6225" w:type="dxa"/>
-          </w:tcPr>
-          <w:p>
-            <w:pPr>
-              <w:pStyle w:val="NormalText"/>
-              <w:ind w:firstLine="0"/>
-            </w:pPr>
-          </w:p>
-        </w:tc>
-      </w:tr>
-      <w:tr>
-        <w:trPr>
-          <w:trHeight w:val="647"/>
-        </w:trPr>
-        <w:tc>
-          <w:tcPr>
-            <w:tcW w:w="2330" w:type="dxa"/>
-          </w:tcPr>
-          <w:p>
-            <w:pPr>
-              <w:pStyle w:val="NormalText"/>
-              <w:ind w:firstLine="0"/>
-            </w:pPr>
-            <w:r>
-              <w:t>Casos de Teste</w:t>
-            </w:r>
-          </w:p>
-        </w:tc>
-        <w:tc>
-          <w:tcPr>
-            <w:tcW w:w="6225" w:type="dxa"/>
-          </w:tcPr>
-          <w:p>
-            <w:pPr>
-              <w:pStyle w:val="NormalText"/>
-              <w:numPr>
-                <w:ilvl w:val="0"/>
-                <w:numId w:val="44"/>
-              </w:numPr>
-            </w:pPr>
-            <w:r>
-              <w:t>Verificar se as atrações inseridas ficam disponíveis na aplicação.</w:t>
-            </w:r>
-          </w:p>
-          <w:p>
-            <w:pPr>
-              <w:pStyle w:val="NormalText"/>
-              <w:numPr>
-                <w:ilvl w:val="0"/>
-                <w:numId w:val="44"/>
-              </w:numPr>
-            </w:pPr>
-            <w:r>
-              <w:t>Verificar se as atraçõe</w:t>
-            </w:r>
-            <w:r>
-              <w:t xml:space="preserve">s se encontram na base de dados, através de um pedido ao </w:t>
-            </w:r>
-            <w:proofErr w:type="spellStart"/>
-            <w:r>
-              <w:t>webservice</w:t>
-            </w:r>
-            <w:proofErr w:type="spellEnd"/>
-            <w:r>
-              <w:t xml:space="preserve"> do PoI/Evento introduzido, e este pedido devolve </w:t>
-            </w:r>
-            <w:r>
-              <w:t>a variável</w:t>
-            </w:r>
-            <w:r>
-              <w:t xml:space="preserve"> do tipo </w:t>
-            </w:r>
-            <w:proofErr w:type="spellStart"/>
-            <w:r>
-              <w:t>boolean</w:t>
-            </w:r>
-            <w:proofErr w:type="spellEnd"/>
-            <w:r>
-              <w:t xml:space="preserve"> (</w:t>
-            </w:r>
-            <w:proofErr w:type="spellStart"/>
-            <w:r>
-              <w:t>true</w:t>
-            </w:r>
-            <w:proofErr w:type="spellEnd"/>
-            <w:r>
-              <w:t xml:space="preserve"> -&gt; sucesso, false -&gt; insucesso).</w:t>
+              <w:commentReference w:id="46"/>
             </w:r>
           </w:p>
         </w:tc>
@@ -15027,7 +15170,6 @@
               <w:ind w:firstLine="0"/>
             </w:pPr>
             <w:r>
-              <w:lastRenderedPageBreak/>
               <w:t>Atores envolvidos</w:t>
             </w:r>
           </w:p>
@@ -15074,18 +15216,18 @@
               <w:pStyle w:val="NormalText"/>
               <w:ind w:firstLine="0"/>
             </w:pPr>
-            <w:commentRangeStart w:id="44"/>
+            <w:commentRangeStart w:id="47"/>
             <w:r>
               <w:t>Login válido</w:t>
             </w:r>
-            <w:commentRangeEnd w:id="44"/>
+            <w:commentRangeEnd w:id="47"/>
             <w:r>
               <w:rPr>
                 <w:rStyle w:val="CommentReference"/>
                 <w:rFonts w:ascii="Times" w:hAnsi="Times"/>
                 <w:lang w:val="en-GB"/>
               </w:rPr>
-              <w:commentReference w:id="44"/>
+              <w:commentReference w:id="47"/>
             </w:r>
           </w:p>
         </w:tc>
@@ -15184,6 +15326,7 @@
               </w:numPr>
             </w:pPr>
             <w:r>
+              <w:lastRenderedPageBreak/>
               <w:t>O sistema devolve um novo ecrã com possibilidade de editar as informações do evento/PoI selecionado;</w:t>
             </w:r>
           </w:p>
@@ -15239,6 +15382,7 @@
               <w:ind w:firstLine="0"/>
             </w:pPr>
             <w:r>
+              <w:lastRenderedPageBreak/>
               <w:t>Fluxos Alternativos</w:t>
             </w:r>
           </w:p>
@@ -15343,7 +15487,6 @@
               </w:numPr>
             </w:pPr>
             <w:r>
-              <w:lastRenderedPageBreak/>
               <w:t>O sistema pergunta se pretende descartar as alterações efetuadas.</w:t>
             </w:r>
           </w:p>
@@ -15381,7 +15524,6 @@
               <w:ind w:firstLine="0"/>
             </w:pPr>
             <w:r>
-              <w:lastRenderedPageBreak/>
               <w:t>Fluxos de Exceção</w:t>
             </w:r>
           </w:p>
@@ -15427,6 +15569,7 @@
               <w:ind w:firstLine="0"/>
             </w:pPr>
             <w:r>
+              <w:lastRenderedPageBreak/>
               <w:t>Pós-Condição</w:t>
             </w:r>
           </w:p>
@@ -15539,21 +15682,21 @@
               <w:pStyle w:val="NormalText"/>
               <w:ind w:firstLine="0"/>
             </w:pPr>
-            <w:commentRangeStart w:id="45"/>
+            <w:commentRangeStart w:id="48"/>
             <w:r>
               <w:t xml:space="preserve">Criar notificações </w:t>
             </w:r>
             <w:r>
               <w:t>para os utilizadores</w:t>
             </w:r>
-            <w:commentRangeEnd w:id="45"/>
+            <w:commentRangeEnd w:id="48"/>
             <w:r>
               <w:rPr>
                 <w:rStyle w:val="CommentReference"/>
                 <w:rFonts w:ascii="Times" w:hAnsi="Times"/>
                 <w:lang w:val="en-GB"/>
               </w:rPr>
-              <w:commentReference w:id="45"/>
+              <w:commentReference w:id="48"/>
             </w:r>
           </w:p>
         </w:tc>
@@ -15775,7 +15918,6 @@
               </w:numPr>
             </w:pPr>
             <w:r>
-              <w:lastRenderedPageBreak/>
               <w:t>O sistema devolve uma mensagem: “Notificação criada com sucesso.”, e apresenta a lista das notificações.</w:t>
             </w:r>
           </w:p>
@@ -15795,7 +15937,6 @@
               <w:ind w:firstLine="0"/>
             </w:pPr>
             <w:r>
-              <w:lastRenderedPageBreak/>
               <w:t>Fluxos Alternativos</w:t>
             </w:r>
           </w:p>
@@ -15867,6 +16008,7 @@
               </w:numPr>
             </w:pPr>
             <w:r>
+              <w:lastRenderedPageBreak/>
               <w:t>O ator não preenche o formulário corretamente.</w:t>
             </w:r>
           </w:p>
@@ -15898,6 +16040,7 @@
               <w:ind w:firstLine="0"/>
             </w:pPr>
             <w:r>
+              <w:lastRenderedPageBreak/>
               <w:t>Fluxos de Exceção</w:t>
             </w:r>
           </w:p>
@@ -16030,34 +16173,29 @@
       <w:pPr>
         <w:ind w:left="1134"/>
       </w:pPr>
-      <w:commentRangeStart w:id="46"/>
+      <w:commentRangeStart w:id="49"/>
       <w:r>
         <w:t>------------</w:t>
       </w:r>
-      <w:commentRangeEnd w:id="46"/>
+      <w:commentRangeEnd w:id="49"/>
       <w:r>
         <w:rPr>
           <w:rStyle w:val="CommentReference"/>
           <w:rFonts w:ascii="Times" w:hAnsi="Times"/>
           <w:lang w:eastAsia="en-US"/>
         </w:rPr>
-        <w:commentReference w:id="46"/>
+        <w:commentReference w:id="49"/>
       </w:r>
     </w:p>
     <w:p>
       <w:pPr>
         <w:pStyle w:val="Heading2"/>
       </w:pPr>
-      <w:bookmarkStart w:id="47" w:name="_Toc482625811"/>
-      <w:r>
-        <w:t>Diagra</w:t>
-      </w:r>
-      <w:bookmarkStart w:id="48" w:name="_GoBack"/>
-      <w:bookmarkEnd w:id="48"/>
-      <w:r>
-        <w:t>mas de Classes</w:t>
-      </w:r>
-      <w:bookmarkEnd w:id="47"/>
+      <w:bookmarkStart w:id="50" w:name="_Toc482625811"/>
+      <w:r>
+        <w:t>Diagramas de Classes</w:t>
+      </w:r>
+      <w:bookmarkEnd w:id="50"/>
     </w:p>
     <w:p>
       <w:pPr>
@@ -16074,66 +16212,66 @@
       <w:pPr>
         <w:pStyle w:val="Heading2"/>
       </w:pPr>
-      <w:bookmarkStart w:id="49" w:name="_Toc482625812"/>
+      <w:bookmarkStart w:id="51" w:name="_Toc482625812"/>
+      <w:r>
+        <w:t>Diagrama de Atividades</w:t>
+      </w:r>
+      <w:bookmarkEnd w:id="51"/>
+    </w:p>
+    <w:p>
+      <w:pPr>
+        <w:ind w:left="720" w:firstLine="414"/>
+      </w:pPr>
+      <w:r>
+        <w:t>[...]</w:t>
+      </w:r>
+    </w:p>
+    <w:p>
+      <w:pPr>
+        <w:pStyle w:val="Heading2"/>
+      </w:pPr>
+      <w:bookmarkStart w:id="52" w:name="_Toc482625813"/>
+      <w:r>
+        <w:t>Diagrama de Estados</w:t>
+      </w:r>
+      <w:bookmarkEnd w:id="52"/>
+    </w:p>
+    <w:p>
+      <w:pPr>
+        <w:ind w:left="1134"/>
+      </w:pPr>
+      <w:r>
+        <w:t>[...]</w:t>
+      </w:r>
+    </w:p>
+    <w:p>
+      <w:pPr>
+        <w:pStyle w:val="Heading2"/>
+      </w:pPr>
+      <w:bookmarkStart w:id="53" w:name="_Toc482625814"/>
+      <w:r>
+        <w:t>Diagrama de Componentes</w:t>
+      </w:r>
+      <w:bookmarkEnd w:id="53"/>
+    </w:p>
+    <w:p>
+      <w:pPr>
+        <w:ind w:left="1134"/>
+      </w:pPr>
+      <w:r>
+        <w:t>[...]</w:t>
+      </w:r>
+    </w:p>
+    <w:p>
+      <w:pPr>
+        <w:pStyle w:val="Heading2"/>
+      </w:pPr>
+      <w:bookmarkStart w:id="54" w:name="_Toc482625815"/>
       <w:r>
         <w:lastRenderedPageBreak/>
-        <w:t>Diagrama de Atividades</w:t>
-      </w:r>
-      <w:bookmarkEnd w:id="49"/>
-    </w:p>
-    <w:p>
-      <w:pPr>
-        <w:ind w:left="720" w:firstLine="414"/>
-      </w:pPr>
-      <w:r>
-        <w:t>[...]</w:t>
-      </w:r>
-    </w:p>
-    <w:p>
-      <w:pPr>
-        <w:pStyle w:val="Heading2"/>
-      </w:pPr>
-      <w:bookmarkStart w:id="50" w:name="_Toc482625813"/>
-      <w:r>
-        <w:t>Diagrama de Estados</w:t>
-      </w:r>
-      <w:bookmarkEnd w:id="50"/>
-    </w:p>
-    <w:p>
-      <w:pPr>
-        <w:ind w:left="1134"/>
-      </w:pPr>
-      <w:r>
-        <w:t>[...]</w:t>
-      </w:r>
-    </w:p>
-    <w:p>
-      <w:pPr>
-        <w:pStyle w:val="Heading2"/>
-      </w:pPr>
-      <w:bookmarkStart w:id="51" w:name="_Toc482625814"/>
-      <w:r>
-        <w:t>Diagrama de Componentes</w:t>
-      </w:r>
-      <w:bookmarkEnd w:id="51"/>
-    </w:p>
-    <w:p>
-      <w:pPr>
-        <w:ind w:left="1134"/>
-      </w:pPr>
-      <w:r>
-        <w:t>[...]</w:t>
-      </w:r>
-    </w:p>
-    <w:p>
-      <w:pPr>
-        <w:pStyle w:val="Heading2"/>
-      </w:pPr>
-      <w:bookmarkStart w:id="52" w:name="_Toc482625815"/>
-      <w:r>
         <w:t>Diagrama de Instalação (talvez, ñ aplicável)</w:t>
       </w:r>
-      <w:bookmarkEnd w:id="52"/>
+      <w:bookmarkEnd w:id="54"/>
     </w:p>
     <w:p>
       <w:pPr>
@@ -16150,14 +16288,14 @@
           <w:highlight w:val="yellow"/>
         </w:rPr>
       </w:pPr>
-      <w:bookmarkStart w:id="53" w:name="_Toc482625816"/>
+      <w:bookmarkStart w:id="55" w:name="_Toc482625816"/>
       <w:r>
         <w:rPr>
           <w:highlight w:val="yellow"/>
         </w:rPr>
         <w:t>Modelo ER e Semântica dos dados</w:t>
       </w:r>
-      <w:bookmarkEnd w:id="53"/>
+      <w:bookmarkEnd w:id="55"/>
     </w:p>
     <w:p>
       <w:pPr>
@@ -16180,14 +16318,14 @@
           <w:lang w:val="pt-PT"/>
         </w:rPr>
       </w:pPr>
-      <w:bookmarkStart w:id="54" w:name="_Toc482625817"/>
+      <w:bookmarkStart w:id="56" w:name="_Toc482625817"/>
       <w:r>
         <w:rPr>
           <w:lang w:val="pt-PT"/>
         </w:rPr>
         <w:t>Modelo Entidade Relação</w:t>
       </w:r>
-      <w:bookmarkEnd w:id="54"/>
+      <w:bookmarkEnd w:id="56"/>
     </w:p>
     <w:p>
       <w:pPr>
@@ -16210,14 +16348,14 @@
           <w:lang w:val="pt-PT"/>
         </w:rPr>
       </w:pPr>
-      <w:bookmarkStart w:id="55" w:name="_Toc482625818"/>
+      <w:bookmarkStart w:id="57" w:name="_Toc482625818"/>
       <w:r>
         <w:rPr>
           <w:lang w:val="pt-PT"/>
         </w:rPr>
         <w:t>Dicionário de Dados</w:t>
       </w:r>
-      <w:bookmarkEnd w:id="55"/>
+      <w:bookmarkEnd w:id="57"/>
     </w:p>
     <w:p>
       <w:pPr>
@@ -16237,11 +16375,11 @@
       <w:pPr>
         <w:pStyle w:val="Heading2"/>
       </w:pPr>
-      <w:bookmarkStart w:id="56" w:name="_Toc482625819"/>
+      <w:bookmarkStart w:id="58" w:name="_Toc482625819"/>
       <w:r>
         <w:t>Tecnologias</w:t>
       </w:r>
-      <w:bookmarkEnd w:id="56"/>
+      <w:bookmarkEnd w:id="58"/>
     </w:p>
     <w:p>
       <w:pPr>
@@ -16287,11 +16425,11 @@
       <w:pPr>
         <w:pStyle w:val="Heading1"/>
       </w:pPr>
-      <w:bookmarkStart w:id="57" w:name="_Toc482625820"/>
+      <w:bookmarkStart w:id="59" w:name="_Toc482625820"/>
       <w:r>
         <w:t>Implementação da Solução</w:t>
       </w:r>
-      <w:bookmarkEnd w:id="57"/>
+      <w:bookmarkEnd w:id="59"/>
     </w:p>
     <w:p>
       <w:pPr>
@@ -16305,22 +16443,22 @@
       <w:pPr>
         <w:pStyle w:val="Heading2"/>
       </w:pPr>
-      <w:bookmarkStart w:id="58" w:name="_Toc482625821"/>
+      <w:bookmarkStart w:id="60" w:name="_Toc482625821"/>
       <w:r>
         <w:t>Introdução</w:t>
       </w:r>
-      <w:bookmarkEnd w:id="58"/>
+      <w:bookmarkEnd w:id="60"/>
     </w:p>
     <w:p>
       <w:pPr>
         <w:pStyle w:val="Heading2"/>
         <w:spacing w:after="120"/>
       </w:pPr>
-      <w:bookmarkStart w:id="59" w:name="_Toc482625822"/>
+      <w:bookmarkStart w:id="61" w:name="_Toc482625822"/>
       <w:r>
         <w:t>CODE</w:t>
       </w:r>
-      <w:bookmarkEnd w:id="59"/>
+      <w:bookmarkEnd w:id="61"/>
       <w:r>
         <w:t xml:space="preserve"> (que </w:t>
       </w:r>
@@ -16353,14 +16491,14 @@
           <w:highlight w:val="yellow"/>
         </w:rPr>
       </w:pPr>
-      <w:bookmarkStart w:id="60" w:name="_Toc482625823"/>
+      <w:bookmarkStart w:id="62" w:name="_Toc482625823"/>
       <w:r>
         <w:rPr>
           <w:highlight w:val="yellow"/>
         </w:rPr>
         <w:t>BD’S</w:t>
       </w:r>
-      <w:bookmarkEnd w:id="60"/>
+      <w:bookmarkEnd w:id="62"/>
     </w:p>
     <w:p>
       <w:pPr>
@@ -16374,11 +16512,11 @@
       <w:pPr>
         <w:pStyle w:val="Heading2"/>
       </w:pPr>
-      <w:bookmarkStart w:id="61" w:name="_Toc482625824"/>
+      <w:bookmarkStart w:id="63" w:name="_Toc482625824"/>
       <w:r>
         <w:t>Interface</w:t>
       </w:r>
-      <w:bookmarkEnd w:id="61"/>
+      <w:bookmarkEnd w:id="63"/>
     </w:p>
     <w:p>
       <w:pPr>
@@ -16398,11 +16536,11 @@
       <w:pPr>
         <w:pStyle w:val="Heading2"/>
       </w:pPr>
-      <w:bookmarkStart w:id="62" w:name="_Toc482625825"/>
+      <w:bookmarkStart w:id="64" w:name="_Toc482625825"/>
       <w:r>
         <w:t>Componentes Gráficos</w:t>
       </w:r>
-      <w:bookmarkEnd w:id="62"/>
+      <w:bookmarkEnd w:id="64"/>
     </w:p>
     <w:p>
       <w:pPr>
@@ -16447,12 +16585,12 @@
       <w:pPr>
         <w:pStyle w:val="Heading1"/>
       </w:pPr>
-      <w:bookmarkStart w:id="63" w:name="_Toc482625826"/>
+      <w:bookmarkStart w:id="65" w:name="_Toc482625826"/>
       <w:r>
         <w:lastRenderedPageBreak/>
         <w:t>Testes</w:t>
       </w:r>
-      <w:bookmarkEnd w:id="63"/>
+      <w:bookmarkEnd w:id="65"/>
     </w:p>
     <w:p>
       <w:pPr>
@@ -16478,11 +16616,11 @@
       <w:pPr>
         <w:pStyle w:val="Heading1"/>
       </w:pPr>
-      <w:bookmarkStart w:id="64" w:name="_Toc482625827"/>
+      <w:bookmarkStart w:id="66" w:name="_Toc482625827"/>
       <w:r>
         <w:t>Conclusões e Trabalho futuro</w:t>
       </w:r>
-      <w:bookmarkEnd w:id="64"/>
+      <w:bookmarkEnd w:id="66"/>
     </w:p>
     <w:p>
       <w:pPr>
@@ -16497,11 +16635,11 @@
         <w:pStyle w:val="Heading2"/>
         <w:spacing w:after="120"/>
       </w:pPr>
-      <w:bookmarkStart w:id="65" w:name="_Toc482625828"/>
+      <w:bookmarkStart w:id="67" w:name="_Toc482625828"/>
       <w:r>
         <w:t>Conclusões</w:t>
       </w:r>
-      <w:bookmarkEnd w:id="65"/>
+      <w:bookmarkEnd w:id="67"/>
     </w:p>
     <w:p>
       <w:pPr>
@@ -16515,11 +16653,11 @@
       <w:pPr>
         <w:pStyle w:val="Heading2"/>
       </w:pPr>
-      <w:bookmarkStart w:id="66" w:name="_Toc482625829"/>
+      <w:bookmarkStart w:id="68" w:name="_Toc482625829"/>
       <w:r>
         <w:t>Trabalho Futuro</w:t>
       </w:r>
-      <w:bookmarkEnd w:id="66"/>
+      <w:bookmarkEnd w:id="68"/>
     </w:p>
     <w:p>
       <w:pPr>
@@ -16533,8 +16671,8 @@
       <w:pPr>
         <w:pStyle w:val="Heading2"/>
       </w:pPr>
-      <w:bookmarkStart w:id="67" w:name="_Toc482625830"/>
-      <w:bookmarkEnd w:id="67"/>
+      <w:bookmarkStart w:id="69" w:name="_Toc482625830"/>
+      <w:bookmarkEnd w:id="69"/>
     </w:p>
     <w:p>
       <w:pPr>
@@ -16571,7 +16709,7 @@
           <w:lang w:val="en-GB"/>
         </w:rPr>
       </w:pPr>
-      <w:bookmarkStart w:id="68" w:name="_Toc482625831"/>
+      <w:bookmarkStart w:id="70" w:name="_Toc482625831"/>
       <w:r>
         <w:rPr>
           <w:lang w:val="en-GB"/>
@@ -16579,7 +16717,7 @@
         <w:lastRenderedPageBreak/>
         <w:t>Bibliografia</w:t>
       </w:r>
-      <w:bookmarkEnd w:id="68"/>
+      <w:bookmarkEnd w:id="70"/>
     </w:p>
     <w:p>
       <w:pPr>
@@ -16691,7 +16829,7 @@
           <w:sz w:val="36"/>
         </w:rPr>
       </w:pPr>
-      <w:bookmarkStart w:id="69" w:name="_Ref245480021"/>
+      <w:bookmarkStart w:id="71" w:name="_Ref245480021"/>
       <w:r>
         <w:br w:type="page"/>
       </w:r>
@@ -16705,13 +16843,13 @@
         </w:numPr>
         <w:ind w:left="1134"/>
       </w:pPr>
-      <w:bookmarkStart w:id="70" w:name="_Toc482625832"/>
+      <w:bookmarkStart w:id="72" w:name="_Toc482625832"/>
       <w:r>
         <w:lastRenderedPageBreak/>
         <w:t>[Anexo A]</w:t>
       </w:r>
-      <w:bookmarkEnd w:id="69"/>
-      <w:bookmarkEnd w:id="70"/>
+      <w:bookmarkEnd w:id="71"/>
+      <w:bookmarkEnd w:id="72"/>
     </w:p>
     <w:p>
       <w:pPr>
@@ -16748,13 +16886,13 @@
         </w:numPr>
         <w:ind w:left="1134"/>
       </w:pPr>
-      <w:bookmarkStart w:id="71" w:name="_Ref245480146"/>
-      <w:bookmarkStart w:id="72" w:name="_Toc482625833"/>
+      <w:bookmarkStart w:id="73" w:name="_Ref245480146"/>
+      <w:bookmarkStart w:id="74" w:name="_Toc482625833"/>
       <w:r>
         <w:t>[Anexo B]</w:t>
       </w:r>
-      <w:bookmarkEnd w:id="71"/>
-      <w:bookmarkEnd w:id="72"/>
+      <w:bookmarkEnd w:id="73"/>
+      <w:bookmarkEnd w:id="74"/>
     </w:p>
     <w:p>
       <w:pPr>
@@ -17250,7 +17388,7 @@
       </w:r>
     </w:p>
   </w:comment>
-  <w:comment w:id="38" w:author="João Paulo Brás Delgado" w:date="2017-06-21T14:41:00Z" w:initials="JPBD">
+  <w:comment w:id="38" w:author="João Paulo Brás Delgado" w:date="2017-06-21T14:48:00Z" w:initials="JPBD">
     <w:p>
       <w:pPr>
         <w:pStyle w:val="CommentText"/>
@@ -17263,7 +17401,7 @@
       </w:r>
       <w:proofErr w:type="spellStart"/>
       <w:r>
-        <w:t>Apenas</w:t>
+        <w:t>Definir</w:t>
       </w:r>
       <w:proofErr w:type="spellEnd"/>
       <w:r>
@@ -17271,87 +17409,23 @@
       </w:r>
       <w:proofErr w:type="spellStart"/>
       <w:r>
-        <w:t>acontece</w:t>
+        <w:t>os</w:t>
       </w:r>
       <w:proofErr w:type="spellEnd"/>
       <w:r>
-        <w:t xml:space="preserve"> no </w:t>
+        <w:t xml:space="preserve"> </w:t>
       </w:r>
       <w:proofErr w:type="spellStart"/>
       <w:r>
-        <w:t>fluxo</w:t>
+        <w:t>campos</w:t>
       </w:r>
       <w:proofErr w:type="spellEnd"/>
       <w:r>
-        <w:t xml:space="preserve"> </w:t>
-      </w:r>
-      <w:proofErr w:type="spellStart"/>
-      <w:r>
-        <w:t>aternativo</w:t>
-      </w:r>
-      <w:proofErr w:type="spellEnd"/>
-      <w:r>
-        <w:t xml:space="preserve">. </w:t>
-      </w:r>
-      <w:proofErr w:type="spellStart"/>
-      <w:r>
-        <w:t>Deve</w:t>
-      </w:r>
-      <w:proofErr w:type="spellEnd"/>
-      <w:r>
-        <w:t xml:space="preserve"> </w:t>
-      </w:r>
-      <w:proofErr w:type="spellStart"/>
-      <w:r>
-        <w:t>constar</w:t>
-      </w:r>
-      <w:proofErr w:type="spellEnd"/>
-      <w:r>
-        <w:t xml:space="preserve"> no </w:t>
-      </w:r>
-      <w:proofErr w:type="spellStart"/>
-      <w:r>
-        <w:t>fluxo</w:t>
-      </w:r>
-      <w:proofErr w:type="spellEnd"/>
-      <w:r>
-        <w:t xml:space="preserve"> alternative? </w:t>
-      </w:r>
-      <w:proofErr w:type="spellStart"/>
-      <w:r>
-        <w:t>Ou</w:t>
-      </w:r>
-      <w:proofErr w:type="spellEnd"/>
-      <w:r>
-        <w:t xml:space="preserve"> </w:t>
-      </w:r>
-      <w:proofErr w:type="spellStart"/>
-      <w:r>
-        <w:t>apenas</w:t>
-      </w:r>
-      <w:proofErr w:type="spellEnd"/>
-      <w:r>
-        <w:t xml:space="preserve"> no </w:t>
-      </w:r>
-      <w:proofErr w:type="spellStart"/>
-      <w:r>
-        <w:t>fluxo</w:t>
-      </w:r>
-      <w:proofErr w:type="spellEnd"/>
-      <w:r>
-        <w:t xml:space="preserve"> </w:t>
-      </w:r>
-      <w:proofErr w:type="spellStart"/>
-      <w:r>
-        <w:t>alternativo</w:t>
-      </w:r>
-      <w:proofErr w:type="spellEnd"/>
-      <w:r>
         <w:t>.</w:t>
       </w:r>
     </w:p>
   </w:comment>
-  <w:comment w:id="39" w:author="João Paulo Brás Delgado" w:date="2017-06-21T14:48:00Z" w:initials="JPBD">
+  <w:comment w:id="40" w:author="João Paulo Brás Delgado" w:date="2017-06-22T16:03:00Z" w:initials="JPBD">
     <w:p>
       <w:pPr>
         <w:pStyle w:val="CommentText"/>
@@ -17362,9 +17436,12 @@
         </w:rPr>
         <w:annotationRef/>
       </w:r>
+      <w:r>
+        <w:t xml:space="preserve">Dar a </w:t>
+      </w:r>
       <w:proofErr w:type="spellStart"/>
       <w:r>
-        <w:t>Definir</w:t>
+        <w:t>volta</w:t>
       </w:r>
       <w:proofErr w:type="spellEnd"/>
       <w:r>
@@ -17372,7 +17449,7 @@
       </w:r>
       <w:proofErr w:type="spellStart"/>
       <w:r>
-        <w:t>os</w:t>
+        <w:t>ao</w:t>
       </w:r>
       <w:proofErr w:type="spellEnd"/>
       <w:r>
@@ -17380,15 +17457,20 @@
       </w:r>
       <w:proofErr w:type="spellStart"/>
       <w:r>
-        <w:t>campos</w:t>
+        <w:t>protugues</w:t>
       </w:r>
       <w:proofErr w:type="spellEnd"/>
       <w:r>
-        <w:t>.</w:t>
-      </w:r>
+        <w:t xml:space="preserve">, para se </w:t>
+      </w:r>
+      <w:proofErr w:type="spellStart"/>
+      <w:r>
+        <w:t>perceber</w:t>
+      </w:r>
+      <w:proofErr w:type="spellEnd"/>
     </w:p>
   </w:comment>
-  <w:comment w:id="40" w:author="João Paulo Brás Delgado" w:date="2017-06-10T14:50:00Z" w:initials="JPBD">
+  <w:comment w:id="41" w:author="João Paulo Brás Delgado" w:date="2017-06-10T14:50:00Z" w:initials="JPBD">
     <w:p>
       <w:pPr>
         <w:pStyle w:val="CommentText"/>
@@ -17436,7 +17518,7 @@
       </w:r>
     </w:p>
   </w:comment>
-  <w:comment w:id="41" w:author="João Paulo Brás Delgado" w:date="2017-06-21T23:27:00Z" w:initials="JPBD">
+  <w:comment w:id="42" w:author="João Paulo Brás Delgado" w:date="2017-06-22T16:06:00Z" w:initials="JPBD">
     <w:p>
       <w:pPr>
         <w:pStyle w:val="CommentText"/>
@@ -17449,7 +17531,7 @@
       </w:r>
       <w:proofErr w:type="spellStart"/>
       <w:r>
-        <w:t>Dúvida</w:t>
+        <w:t>Colocar</w:t>
       </w:r>
       <w:proofErr w:type="spellEnd"/>
       <w:r>
@@ -17457,7 +17539,7 @@
       </w:r>
       <w:proofErr w:type="spellStart"/>
       <w:r>
-        <w:t>nesta</w:t>
+        <w:t>em</w:t>
       </w:r>
       <w:proofErr w:type="spellEnd"/>
       <w:r>
@@ -17465,7 +17547,7 @@
       </w:r>
       <w:proofErr w:type="spellStart"/>
       <w:r>
-        <w:t>descrição</w:t>
+        <w:t>todos</w:t>
       </w:r>
       <w:proofErr w:type="spellEnd"/>
       <w:r>
@@ -17473,20 +17555,28 @@
       </w:r>
       <w:proofErr w:type="spellStart"/>
       <w:r>
-        <w:t>devido</w:t>
+        <w:t>os</w:t>
       </w:r>
       <w:proofErr w:type="spellEnd"/>
       <w:r>
-        <w:t xml:space="preserve"> à Google </w:t>
+        <w:t xml:space="preserve"> </w:t>
       </w:r>
       <w:proofErr w:type="spellStart"/>
       <w:r>
-        <w:t>Api</w:t>
+        <w:t>casos</w:t>
       </w:r>
       <w:proofErr w:type="spellEnd"/>
+      <w:r>
+        <w:t xml:space="preserve"> de </w:t>
+      </w:r>
+      <w:proofErr w:type="spellStart"/>
+      <w:r>
+        <w:t>uso</w:t>
+      </w:r>
+      <w:proofErr w:type="spellEnd"/>
     </w:p>
   </w:comment>
-  <w:comment w:id="42" w:author="João Paulo Brás Delgado" w:date="2017-06-21T23:25:00Z" w:initials="JPBD">
+  <w:comment w:id="43" w:author="João Paulo Brás Delgado" w:date="2017-06-22T16:07:00Z" w:initials="JPBD">
     <w:p>
       <w:pPr>
         <w:pStyle w:val="CommentText"/>
@@ -17499,7 +17589,7 @@
       </w:r>
       <w:proofErr w:type="spellStart"/>
       <w:r>
-        <w:t>Falta</w:t>
+        <w:t>Em</w:t>
       </w:r>
       <w:proofErr w:type="spellEnd"/>
       <w:r>
@@ -17507,34 +17597,28 @@
       </w:r>
       <w:proofErr w:type="spellStart"/>
       <w:r>
-        <w:t>inserir</w:t>
+        <w:t>todos</w:t>
       </w:r>
       <w:proofErr w:type="spellEnd"/>
       <w:r>
-        <w:t xml:space="preserve"> o Login </w:t>
+        <w:t xml:space="preserve">. Como o </w:t>
       </w:r>
       <w:proofErr w:type="spellStart"/>
       <w:r>
-        <w:t>válido</w:t>
+        <w:t>ponto</w:t>
       </w:r>
       <w:proofErr w:type="spellEnd"/>
       <w:r>
-        <w:t xml:space="preserve"> </w:t>
-      </w:r>
-      <w:r>
-        <w:t xml:space="preserve">no </w:t>
+        <w:t xml:space="preserve"> de </w:t>
       </w:r>
       <w:proofErr w:type="spellStart"/>
       <w:r>
-        <w:t>DdCU</w:t>
+        <w:t>cima</w:t>
       </w:r>
       <w:proofErr w:type="spellEnd"/>
-      <w:r>
-        <w:t>?</w:t>
-      </w:r>
     </w:p>
   </w:comment>
-  <w:comment w:id="43" w:author="João Paulo Brás Delgado" w:date="2017-06-21T23:26:00Z" w:initials="JPBD">
+  <w:comment w:id="44" w:author="João Paulo Brás Delgado" w:date="2017-06-21T23:27:00Z" w:initials="JPBD">
     <w:p>
       <w:pPr>
         <w:pStyle w:val="CommentText"/>
@@ -17551,11 +17635,11 @@
       </w:r>
       <w:proofErr w:type="spellEnd"/>
       <w:r>
-        <w:t xml:space="preserve"> relative </w:t>
+        <w:t xml:space="preserve"> </w:t>
       </w:r>
       <w:proofErr w:type="spellStart"/>
       <w:r>
-        <w:t>ao</w:t>
+        <w:t>nesta</w:t>
       </w:r>
       <w:proofErr w:type="spellEnd"/>
       <w:r>
@@ -17563,12 +17647,28 @@
       </w:r>
       <w:proofErr w:type="spellStart"/>
       <w:r>
-        <w:t>DdCU</w:t>
+        <w:t>descrição</w:t>
       </w:r>
       <w:proofErr w:type="spellEnd"/>
+      <w:r>
+        <w:t xml:space="preserve"> </w:t>
+      </w:r>
+      <w:proofErr w:type="spellStart"/>
+      <w:r>
+        <w:t>devido</w:t>
+      </w:r>
+      <w:proofErr w:type="spellEnd"/>
+      <w:r>
+        <w:t xml:space="preserve"> à Google </w:t>
+      </w:r>
+      <w:proofErr w:type="spellStart"/>
+      <w:r>
+        <w:t>Api</w:t>
+      </w:r>
+      <w:proofErr w:type="spellEnd"/>
     </w:p>
   </w:comment>
-  <w:comment w:id="44" w:author="João Paulo Brás Delgado" w:date="2017-06-21T23:37:00Z" w:initials="JPBD">
+  <w:comment w:id="45" w:author="João Paulo Brás Delgado" w:date="2017-06-21T23:25:00Z" w:initials="JPBD">
     <w:p>
       <w:pPr>
         <w:pStyle w:val="CommentText"/>
@@ -17581,31 +17681,42 @@
       </w:r>
       <w:proofErr w:type="spellStart"/>
       <w:r>
-        <w:t>Corrigir</w:t>
+        <w:t>Falta</w:t>
       </w:r>
       <w:proofErr w:type="spellEnd"/>
       <w:r>
-        <w:t xml:space="preserve"> diagram de </w:t>
+        <w:t xml:space="preserve"> </w:t>
       </w:r>
       <w:proofErr w:type="spellStart"/>
       <w:r>
-        <w:t>casos</w:t>
+        <w:t>inserir</w:t>
       </w:r>
       <w:proofErr w:type="spellEnd"/>
       <w:r>
-        <w:t xml:space="preserve"> de </w:t>
+        <w:t xml:space="preserve"> o Login </w:t>
       </w:r>
       <w:proofErr w:type="spellStart"/>
       <w:r>
-        <w:t>uso</w:t>
+        <w:t>válido</w:t>
       </w:r>
       <w:proofErr w:type="spellEnd"/>
       <w:r>
-        <w:t>.?</w:t>
+        <w:t xml:space="preserve"> </w:t>
+      </w:r>
+      <w:r>
+        <w:t xml:space="preserve">no </w:t>
+      </w:r>
+      <w:proofErr w:type="spellStart"/>
+      <w:r>
+        <w:t>DdCU</w:t>
+      </w:r>
+      <w:proofErr w:type="spellEnd"/>
+      <w:r>
+        <w:t>?</w:t>
       </w:r>
     </w:p>
   </w:comment>
-  <w:comment w:id="45" w:author="João Paulo Brás Delgado" w:date="2017-06-21T23:29:00Z" w:initials="JPBD">
+  <w:comment w:id="46" w:author="João Paulo Brás Delgado" w:date="2017-06-22T16:18:00Z" w:initials="JPBD">
     <w:p>
       <w:pPr>
         <w:pStyle w:val="CommentText"/>
@@ -17618,6 +17729,96 @@
       </w:r>
       <w:proofErr w:type="spellStart"/>
       <w:r>
+        <w:t>Colocar</w:t>
+      </w:r>
+      <w:proofErr w:type="spellEnd"/>
+      <w:r>
+        <w:t xml:space="preserve"> um </w:t>
+      </w:r>
+      <w:proofErr w:type="spellStart"/>
+      <w:r>
+        <w:t>exemplo</w:t>
+      </w:r>
+      <w:proofErr w:type="spellEnd"/>
+      <w:r>
+        <w:t xml:space="preserve">, </w:t>
+      </w:r>
+      <w:proofErr w:type="spellStart"/>
+      <w:r>
+        <w:t>em</w:t>
+      </w:r>
+      <w:proofErr w:type="spellEnd"/>
+      <w:r>
+        <w:t xml:space="preserve"> </w:t>
+      </w:r>
+      <w:proofErr w:type="spellStart"/>
+      <w:r>
+        <w:t>vez</w:t>
+      </w:r>
+      <w:proofErr w:type="spellEnd"/>
+      <w:r>
+        <w:t xml:space="preserve"> de </w:t>
+      </w:r>
+      <w:proofErr w:type="spellStart"/>
+      <w:r>
+        <w:t>isto</w:t>
+      </w:r>
+      <w:proofErr w:type="spellEnd"/>
+      <w:r>
+        <w:t>.</w:t>
+      </w:r>
+    </w:p>
+  </w:comment>
+  <w:comment w:id="47" w:author="João Paulo Brás Delgado" w:date="2017-06-21T23:37:00Z" w:initials="JPBD">
+    <w:p>
+      <w:pPr>
+        <w:pStyle w:val="CommentText"/>
+      </w:pPr>
+      <w:r>
+        <w:rPr>
+          <w:rStyle w:val="CommentReference"/>
+        </w:rPr>
+        <w:annotationRef/>
+      </w:r>
+      <w:proofErr w:type="spellStart"/>
+      <w:r>
+        <w:t>Corrigir</w:t>
+      </w:r>
+      <w:proofErr w:type="spellEnd"/>
+      <w:r>
+        <w:t xml:space="preserve"> diagram de </w:t>
+      </w:r>
+      <w:proofErr w:type="spellStart"/>
+      <w:r>
+        <w:t>casos</w:t>
+      </w:r>
+      <w:proofErr w:type="spellEnd"/>
+      <w:r>
+        <w:t xml:space="preserve"> de </w:t>
+      </w:r>
+      <w:proofErr w:type="spellStart"/>
+      <w:r>
+        <w:t>uso</w:t>
+      </w:r>
+      <w:proofErr w:type="spellEnd"/>
+      <w:r>
+        <w:t>.?</w:t>
+      </w:r>
+    </w:p>
+  </w:comment>
+  <w:comment w:id="48" w:author="João Paulo Brás Delgado" w:date="2017-06-21T23:29:00Z" w:initials="JPBD">
+    <w:p>
+      <w:pPr>
+        <w:pStyle w:val="CommentText"/>
+      </w:pPr>
+      <w:r>
+        <w:rPr>
+          <w:rStyle w:val="CommentReference"/>
+        </w:rPr>
+        <w:annotationRef/>
+      </w:r>
+      <w:proofErr w:type="spellStart"/>
+      <w:r>
         <w:t>Limitar</w:t>
       </w:r>
       <w:proofErr w:type="spellEnd"/>
@@ -17714,7 +17915,7 @@
       <w:proofErr w:type="gramEnd"/>
     </w:p>
   </w:comment>
-  <w:comment w:id="46" w:author="João Paulo Brás Delgado" w:date="2017-06-22T00:15:00Z" w:initials="JPBD">
+  <w:comment w:id="49" w:author="João Paulo Brás Delgado" w:date="2017-06-22T00:15:00Z" w:initials="JPBD">
     <w:p>
       <w:pPr>
         <w:pStyle w:val="CommentText"/>
@@ -17788,12 +17989,14 @@
   <w15:commentEx w15:paraId="26F2441E" w15:done="0"/>
   <w15:commentEx w15:paraId="3DEEE658" w15:done="1"/>
   <w15:commentEx w15:paraId="2E8C6DC9" w15:done="0"/>
-  <w15:commentEx w15:paraId="4A2DDB42" w15:done="0"/>
   <w15:commentEx w15:paraId="3C7224A1" w15:done="0"/>
+  <w15:commentEx w15:paraId="07D994C6" w15:done="0"/>
   <w15:commentEx w15:paraId="70165BE7" w15:done="0"/>
+  <w15:commentEx w15:paraId="66C04277" w15:done="0"/>
+  <w15:commentEx w15:paraId="1A99EB95" w15:done="0"/>
   <w15:commentEx w15:paraId="7C8F4390" w15:done="0"/>
   <w15:commentEx w15:paraId="700B21A0" w15:done="0"/>
-  <w15:commentEx w15:paraId="6D5F0900" w15:done="0"/>
+  <w15:commentEx w15:paraId="408DBDED" w15:done="0"/>
   <w15:commentEx w15:paraId="7E6E1B19" w15:done="0"/>
   <w15:commentEx w15:paraId="079ACF00" w15:done="0"/>
   <w15:commentEx w15:paraId="35F989AF" w15:done="0"/>
@@ -18026,7 +18229,7 @@
       <w:rPr>
         <w:noProof/>
       </w:rPr>
-      <w:t>28</w:t>
+      <w:t>16</w:t>
     </w:r>
     <w:r>
       <w:rPr>
@@ -27091,7 +27294,7 @@
 </file>
 
 <file path=customXml/itemProps1.xml><?xml version="1.0" encoding="utf-8"?>
-<ds:datastoreItem xmlns:ds="http://schemas.openxmlformats.org/officeDocument/2006/customXml" ds:itemID="{65F199A3-9F39-6D4A-9059-88EEE19F482A}">
+<ds:datastoreItem xmlns:ds="http://schemas.openxmlformats.org/officeDocument/2006/customXml" ds:itemID="{0CA7135E-4884-A847-B38F-94D10B7883EC}">
   <ds:schemaRefs>
     <ds:schemaRef ds:uri="http://schemas.openxmlformats.org/officeDocument/2006/bibliography"/>
   </ds:schemaRefs>

</xml_diff>